<commit_message>
Revert "oh my git, it's workinggit add .git add ."
This reverts commit 6531f6c960f67e85bb6181f765fe77ea2dab786e.
</commit_message>
<xml_diff>
--- a/conspect.docx
+++ b/conspect.docx
@@ -9,12 +9,14 @@
       <w:r>
         <w:t xml:space="preserve">Конспект по </w:t>
       </w:r>
+      <w:proofErr w:type="spellStart"/>
       <w:r>
         <w:rPr>
           <w:lang w:val="en-US"/>
         </w:rPr>
         <w:t>Git</w:t>
       </w:r>
+      <w:proofErr w:type="spellEnd"/>
       <w:r>
         <w:t xml:space="preserve"> / </w:t>
       </w:r>
@@ -111,7 +113,21 @@
         <w:rPr>
           <w:b/>
         </w:rPr>
-        <w:t>Как происходит инициализация git?</w:t>
+        <w:t xml:space="preserve">Как происходит инициализация </w:t>
+      </w:r>
+      <w:proofErr w:type="spellStart"/>
+      <w:r>
+        <w:rPr>
+          <w:b/>
+        </w:rPr>
+        <w:t>git</w:t>
+      </w:r>
+      <w:proofErr w:type="spellEnd"/>
+      <w:r>
+        <w:rPr>
+          <w:b/>
+        </w:rPr>
+        <w:t>?</w:t>
       </w:r>
     </w:p>
     <w:p>
@@ -122,8 +138,21 @@
         <w:t xml:space="preserve">С помощью команды </w:t>
       </w:r>
       <w:r>
-        <w:t>$ git init</w:t>
-      </w:r>
+        <w:t xml:space="preserve">$ </w:t>
+      </w:r>
+      <w:proofErr w:type="spellStart"/>
+      <w:r>
+        <w:t>git</w:t>
+      </w:r>
+      <w:proofErr w:type="spellEnd"/>
+      <w:r>
+        <w:t xml:space="preserve"> </w:t>
+      </w:r>
+      <w:proofErr w:type="spellStart"/>
+      <w:r>
+        <w:t>init</w:t>
+      </w:r>
+      <w:proofErr w:type="spellEnd"/>
       <w:r>
         <w:t xml:space="preserve"> в необходимой папке</w:t>
       </w:r>
@@ -131,8 +160,13 @@
         <w:t xml:space="preserve">, </w:t>
       </w:r>
       <w:r>
-        <w:t>которая становится репозиторием</w:t>
-      </w:r>
+        <w:t xml:space="preserve">которая становится </w:t>
+      </w:r>
+      <w:proofErr w:type="spellStart"/>
+      <w:r>
+        <w:t>репозиторием</w:t>
+      </w:r>
+      <w:proofErr w:type="spellEnd"/>
     </w:p>
     <w:p>
       <w:pPr>
@@ -171,22 +205,26 @@
       <w:r>
         <w:t>«.</w:t>
       </w:r>
+      <w:proofErr w:type="spellStart"/>
       <w:r>
         <w:rPr>
           <w:lang w:val="en-US"/>
         </w:rPr>
         <w:t>git</w:t>
       </w:r>
+      <w:proofErr w:type="spellEnd"/>
       <w:proofErr w:type="gramEnd"/>
       <w:r>
         <w:t xml:space="preserve">», в которой находятся все файлы </w:t>
       </w:r>
+      <w:proofErr w:type="spellStart"/>
       <w:r>
         <w:rPr>
           <w:lang w:val="en-US"/>
         </w:rPr>
         <w:t>Git</w:t>
       </w:r>
+      <w:proofErr w:type="spellEnd"/>
       <w:r>
         <w:t>’</w:t>
       </w:r>
@@ -288,7 +326,21 @@
         <w:rPr>
           <w:b/>
         </w:rPr>
-        <w:t>Из каких логических частей состоит git?</w:t>
+        <w:t xml:space="preserve">Из каких логических частей состоит </w:t>
+      </w:r>
+      <w:proofErr w:type="spellStart"/>
+      <w:r>
+        <w:rPr>
+          <w:b/>
+        </w:rPr>
+        <w:t>git</w:t>
+      </w:r>
+      <w:proofErr w:type="spellEnd"/>
+      <w:r>
+        <w:rPr>
+          <w:b/>
+        </w:rPr>
+        <w:t>?</w:t>
       </w:r>
     </w:p>
     <w:p>
@@ -326,12 +378,14 @@
       <w:r>
         <w:t xml:space="preserve">Каталог </w:t>
       </w:r>
+      <w:proofErr w:type="spellStart"/>
       <w:r>
         <w:rPr>
           <w:lang w:val="en-US"/>
         </w:rPr>
         <w:t>Git’a</w:t>
       </w:r>
+      <w:proofErr w:type="spellEnd"/>
     </w:p>
     <w:p/>
     <w:p/>
@@ -351,21 +405,88 @@
         <w:rPr>
           <w:b/>
         </w:rPr>
-        <w:t xml:space="preserve">Работа с коммитами. </w:t>
-      </w:r>
-    </w:p>
-    <w:p>
-      <w:pPr>
-        <w:spacing w:after="0"/>
-      </w:pPr>
-      <w:r>
-        <w:t>команда Git для записи индексированных изменений в репозиторий.</w:t>
+        <w:t xml:space="preserve">Работа с </w:t>
+      </w:r>
+      <w:proofErr w:type="spellStart"/>
+      <w:r>
+        <w:rPr>
+          <w:b/>
+        </w:rPr>
+        <w:t>коммитами</w:t>
+      </w:r>
+      <w:proofErr w:type="spellEnd"/>
+      <w:r>
+        <w:rPr>
+          <w:b/>
+        </w:rPr>
+        <w:t xml:space="preserve">. </w:t>
+      </w:r>
+    </w:p>
+    <w:p>
+      <w:pPr>
+        <w:spacing w:after="0"/>
+      </w:pPr>
+      <w:r>
+        <w:t xml:space="preserve">команда </w:t>
+      </w:r>
+      <w:proofErr w:type="spellStart"/>
+      <w:r>
+        <w:t>Git</w:t>
+      </w:r>
+      <w:proofErr w:type="spellEnd"/>
+      <w:r>
+        <w:t xml:space="preserve"> для записи индексированных изменений в </w:t>
+      </w:r>
+      <w:proofErr w:type="spellStart"/>
+      <w:r>
+        <w:t>репозиторий</w:t>
+      </w:r>
+      <w:proofErr w:type="spellEnd"/>
+      <w:r>
+        <w:t>.</w:t>
       </w:r>
       <w:r>
         <w:t xml:space="preserve"> </w:t>
       </w:r>
-      <w:r>
-        <w:t>Коммит будет включать текущие состояния индексированных файлов плюс последние сохраненные состояния неиндексированных (но отслеживаемых) файлов. Обратите внимание: коммит включает в себя не изменения (дельты, патчи) относительно предыдущего коммита, а "снимок" (англ. shapshot) текущего состояния рабочей области.</w:t>
+      <w:proofErr w:type="spellStart"/>
+      <w:r>
+        <w:t>Коммит</w:t>
+      </w:r>
+      <w:proofErr w:type="spellEnd"/>
+      <w:r>
+        <w:t xml:space="preserve"> будет включать текущие состояния индексированных файлов плюс последние сохраненные состояния неиндексированных (но отслеживаемых) файлов. Обратите внимание: </w:t>
+      </w:r>
+      <w:proofErr w:type="spellStart"/>
+      <w:r>
+        <w:t>коммит</w:t>
+      </w:r>
+      <w:proofErr w:type="spellEnd"/>
+      <w:r>
+        <w:t xml:space="preserve"> включает в себя не изменения (дельты, </w:t>
+      </w:r>
+      <w:proofErr w:type="spellStart"/>
+      <w:r>
+        <w:t>патчи</w:t>
+      </w:r>
+      <w:proofErr w:type="spellEnd"/>
+      <w:r>
+        <w:t xml:space="preserve">) относительно предыдущего </w:t>
+      </w:r>
+      <w:proofErr w:type="spellStart"/>
+      <w:r>
+        <w:t>коммита</w:t>
+      </w:r>
+      <w:proofErr w:type="spellEnd"/>
+      <w:r>
+        <w:t xml:space="preserve">, а "снимок" (англ. </w:t>
+      </w:r>
+      <w:proofErr w:type="spellStart"/>
+      <w:r>
+        <w:t>shapshot</w:t>
+      </w:r>
+      <w:proofErr w:type="spellEnd"/>
+      <w:r>
+        <w:t>) текущего состояния рабочей области.</w:t>
       </w:r>
     </w:p>
     <w:p>
@@ -389,6 +510,7 @@
         </w:rPr>
         <w:t xml:space="preserve"> </w:t>
       </w:r>
+      <w:proofErr w:type="spellStart"/>
       <w:r>
         <w:rPr>
           <w:b/>
@@ -396,6 +518,7 @@
         </w:rPr>
         <w:t>git</w:t>
       </w:r>
+      <w:proofErr w:type="spellEnd"/>
       <w:r>
         <w:rPr>
           <w:b/>
@@ -427,15 +550,39 @@
         <w:t>(</w:t>
       </w:r>
       <w:r>
-        <w:t>нужна для индексирования файлов перед коммитом)</w:t>
-      </w:r>
-    </w:p>
-    <w:p>
-      <w:pPr>
-        <w:spacing w:after="0"/>
-      </w:pPr>
-      <w:r>
-        <w:t>Команда git add принимает параметром путь к файлу или каталогу. Если это каталог, команда рекурсивно добавляет (индексирует) все файлы в данном каталоге.</w:t>
+        <w:t xml:space="preserve">нужна для индексирования файлов перед </w:t>
+      </w:r>
+      <w:proofErr w:type="spellStart"/>
+      <w:r>
+        <w:t>коммитом</w:t>
+      </w:r>
+      <w:proofErr w:type="spellEnd"/>
+      <w:r>
+        <w:t>)</w:t>
+      </w:r>
+    </w:p>
+    <w:p>
+      <w:pPr>
+        <w:spacing w:after="0"/>
+      </w:pPr>
+      <w:r>
+        <w:t xml:space="preserve">Команда </w:t>
+      </w:r>
+      <w:proofErr w:type="spellStart"/>
+      <w:r>
+        <w:t>git</w:t>
+      </w:r>
+      <w:proofErr w:type="spellEnd"/>
+      <w:r>
+        <w:t xml:space="preserve"> </w:t>
+      </w:r>
+      <w:proofErr w:type="spellStart"/>
+      <w:r>
+        <w:t>add</w:t>
+      </w:r>
+      <w:proofErr w:type="spellEnd"/>
+      <w:r>
+        <w:t xml:space="preserve"> принимает параметром путь к файлу или каталогу. Если это каталог, команда рекурсивно добавляет (индексирует) все файлы в данном каталоге.</w:t>
       </w:r>
     </w:p>
     <w:p>
@@ -462,22 +609,45 @@
         <w:spacing w:after="0"/>
       </w:pPr>
       <w:r>
-        <w:t>Новая ветка: $ git branch</w:t>
-      </w:r>
-      <w:r>
-        <w:t xml:space="preserve"> &lt;имя_ветки&gt;</w:t>
-      </w:r>
-    </w:p>
-    <w:p>
-      <w:pPr>
-        <w:spacing w:after="0"/>
-        <w:rPr>
-          <w:lang w:val="en-US"/>
-        </w:rPr>
-      </w:pPr>
+        <w:t xml:space="preserve">Новая ветка: $ </w:t>
+      </w:r>
+      <w:proofErr w:type="spellStart"/>
+      <w:r>
+        <w:t>git</w:t>
+      </w:r>
+      <w:proofErr w:type="spellEnd"/>
+      <w:r>
+        <w:t xml:space="preserve"> </w:t>
+      </w:r>
+      <w:proofErr w:type="spellStart"/>
+      <w:r>
+        <w:t>branch</w:t>
+      </w:r>
+      <w:proofErr w:type="spellEnd"/>
+      <w:r>
+        <w:t xml:space="preserve"> &lt;</w:t>
+      </w:r>
+      <w:proofErr w:type="spellStart"/>
+      <w:r>
+        <w:t>имя_ветки</w:t>
+      </w:r>
+      <w:proofErr w:type="spellEnd"/>
+      <w:r>
+        <w:t>&gt;</w:t>
+      </w:r>
+    </w:p>
+    <w:p>
+      <w:pPr>
+        <w:spacing w:after="0"/>
+        <w:rPr>
+          <w:lang w:val="en-US"/>
+        </w:rPr>
+      </w:pPr>
+      <w:proofErr w:type="spellStart"/>
       <w:r>
         <w:t>Склонировать</w:t>
       </w:r>
+      <w:proofErr w:type="spellEnd"/>
       <w:r>
         <w:rPr>
           <w:lang w:val="en-US"/>
@@ -491,7 +661,21 @@
         <w:rPr>
           <w:lang w:val="en-US"/>
         </w:rPr>
-        <w:t>: git clone --branch=branch-name http://whatever.git</w:t>
+        <w:t xml:space="preserve">: </w:t>
+      </w:r>
+      <w:proofErr w:type="spellStart"/>
+      <w:r>
+        <w:rPr>
+          <w:lang w:val="en-US"/>
+        </w:rPr>
+        <w:t>git</w:t>
+      </w:r>
+      <w:proofErr w:type="spellEnd"/>
+      <w:r>
+        <w:rPr>
+          <w:lang w:val="en-US"/>
+        </w:rPr>
+        <w:t xml:space="preserve"> clone --branch=branch-name http://whatever.git</w:t>
       </w:r>
     </w:p>
     <w:p>
@@ -502,28 +686,62 @@
         <w:t xml:space="preserve">Удалить ветку локально: </w:t>
       </w:r>
       <w:r>
-        <w:t>$ git branch -d &lt;имя_ветки&gt;</w:t>
-      </w:r>
+        <w:t xml:space="preserve">$ </w:t>
+      </w:r>
+      <w:proofErr w:type="spellStart"/>
+      <w:r>
+        <w:t>git</w:t>
+      </w:r>
+      <w:proofErr w:type="spellEnd"/>
       <w:r>
         <w:t xml:space="preserve"> </w:t>
       </w:r>
-    </w:p>
-    <w:p>
-      <w:pPr>
-        <w:spacing w:after="0"/>
-      </w:pPr>
-      <w:r>
-        <w:t xml:space="preserve">Удалить ветку в репозитории: </w:t>
+      <w:proofErr w:type="spellStart"/>
+      <w:r>
+        <w:t>branch</w:t>
+      </w:r>
+      <w:proofErr w:type="spellEnd"/>
+      <w:r>
+        <w:t xml:space="preserve"> -d &lt;</w:t>
+      </w:r>
+      <w:proofErr w:type="spellStart"/>
+      <w:r>
+        <w:t>имя_ветки</w:t>
+      </w:r>
+      <w:proofErr w:type="spellEnd"/>
+      <w:r>
+        <w:t>&gt;</w:t>
+      </w:r>
+      <w:r>
+        <w:t xml:space="preserve"> </w:t>
+      </w:r>
+    </w:p>
+    <w:p>
+      <w:pPr>
+        <w:spacing w:after="0"/>
+      </w:pPr>
+      <w:r>
+        <w:t xml:space="preserve">Удалить ветку в </w:t>
+      </w:r>
+      <w:proofErr w:type="spellStart"/>
+      <w:r>
+        <w:t>репозитории</w:t>
+      </w:r>
+      <w:proofErr w:type="spellEnd"/>
+      <w:r>
+        <w:t xml:space="preserve">: </w:t>
       </w:r>
       <w:r>
         <w:t xml:space="preserve">$ </w:t>
       </w:r>
+      <w:proofErr w:type="spellStart"/>
       <w:r>
         <w:rPr>
           <w:lang w:val="en-US"/>
         </w:rPr>
         <w:t>git</w:t>
       </w:r>
+      <w:proofErr w:type="spellEnd"/>
       <w:r>
         <w:t xml:space="preserve"> </w:t>
       </w:r>
@@ -554,6 +772,7 @@
       <w:r>
         <w:t xml:space="preserve"> &lt;</w:t>
       </w:r>
+      <w:proofErr w:type="spellStart"/>
       <w:r>
         <w:t>имя</w:t>
       </w:r>
@@ -563,6 +782,7 @@
       <w:r>
         <w:t>ветки</w:t>
       </w:r>
+      <w:proofErr w:type="spellEnd"/>
       <w:r>
         <w:t>&gt;</w:t>
       </w:r>
@@ -590,7 +810,49 @@
         <w:rPr>
           <w:lang w:val="en-US"/>
         </w:rPr>
-        <w:t>: git branch -m &lt;oldname&gt; &lt;newname&gt;</w:t>
+        <w:t xml:space="preserve">: </w:t>
+      </w:r>
+      <w:proofErr w:type="spellStart"/>
+      <w:r>
+        <w:rPr>
+          <w:lang w:val="en-US"/>
+        </w:rPr>
+        <w:t>git</w:t>
+      </w:r>
+      <w:proofErr w:type="spellEnd"/>
+      <w:r>
+        <w:rPr>
+          <w:lang w:val="en-US"/>
+        </w:rPr>
+        <w:t xml:space="preserve"> branch -m &lt;</w:t>
+      </w:r>
+      <w:proofErr w:type="spellStart"/>
+      <w:r>
+        <w:rPr>
+          <w:lang w:val="en-US"/>
+        </w:rPr>
+        <w:t>oldname</w:t>
+      </w:r>
+      <w:proofErr w:type="spellEnd"/>
+      <w:r>
+        <w:rPr>
+          <w:lang w:val="en-US"/>
+        </w:rPr>
+        <w:t>&gt; &lt;</w:t>
+      </w:r>
+      <w:proofErr w:type="spellStart"/>
+      <w:r>
+        <w:rPr>
+          <w:lang w:val="en-US"/>
+        </w:rPr>
+        <w:t>newname</w:t>
+      </w:r>
+      <w:proofErr w:type="spellEnd"/>
+      <w:r>
+        <w:rPr>
+          <w:lang w:val="en-US"/>
+        </w:rPr>
+        <w:t>&gt;</w:t>
       </w:r>
     </w:p>
     <w:p>
@@ -615,12 +877,14 @@
       <w:r>
         <w:t xml:space="preserve">: </w:t>
       </w:r>
+      <w:proofErr w:type="spellStart"/>
       <w:r>
         <w:rPr>
           <w:lang w:val="en-US"/>
         </w:rPr>
         <w:t>git</w:t>
       </w:r>
+      <w:proofErr w:type="spellEnd"/>
       <w:r>
         <w:t xml:space="preserve"> </w:t>
       </w:r>
@@ -655,7 +919,23 @@
         <w:t>&gt; &lt;</w:t>
       </w:r>
       <w:r>
-        <w:t>куда переместить, можно указать хэш коммита или относительную ссылку, например</w:t>
+        <w:t xml:space="preserve">куда переместить, можно указать </w:t>
+      </w:r>
+      <w:proofErr w:type="spellStart"/>
+      <w:r>
+        <w:t>хэш</w:t>
+      </w:r>
+      <w:proofErr w:type="spellEnd"/>
+      <w:r>
+        <w:t xml:space="preserve"> </w:t>
+      </w:r>
+      <w:proofErr w:type="spellStart"/>
+      <w:r>
+        <w:t>коммита</w:t>
+      </w:r>
+      <w:proofErr w:type="spellEnd"/>
+      <w:r>
+        <w:t xml:space="preserve"> или относительную ссылку, например</w:t>
       </w:r>
       <w:r>
         <w:t>,</w:t>
@@ -706,15 +986,53 @@
         <w:rPr>
           <w:b/>
         </w:rPr>
-        <w:t xml:space="preserve">Что такое режим Detaching HEAD? </w:t>
-      </w:r>
-    </w:p>
-    <w:p>
-      <w:pPr>
-        <w:spacing w:after="0"/>
-      </w:pPr>
-      <w:r>
-        <w:t>HEAD - это символическое имя текущего выбранного коммита — это, по сути, тот коммит, над которым мы в данный момент работаем. HEAD всегда указывает на последний коммит из локального дерева.</w:t>
+        <w:t xml:space="preserve">Что такое режим </w:t>
+      </w:r>
+      <w:proofErr w:type="spellStart"/>
+      <w:r>
+        <w:rPr>
+          <w:b/>
+        </w:rPr>
+        <w:t>Detaching</w:t>
+      </w:r>
+      <w:proofErr w:type="spellEnd"/>
+      <w:r>
+        <w:rPr>
+          <w:b/>
+        </w:rPr>
+        <w:t xml:space="preserve"> HEAD? </w:t>
+      </w:r>
+    </w:p>
+    <w:p>
+      <w:pPr>
+        <w:spacing w:after="0"/>
+      </w:pPr>
+      <w:r>
+        <w:t xml:space="preserve">HEAD - это символическое имя текущего выбранного </w:t>
+      </w:r>
+      <w:proofErr w:type="spellStart"/>
+      <w:r>
+        <w:t>коммита</w:t>
+      </w:r>
+      <w:proofErr w:type="spellEnd"/>
+      <w:r>
+        <w:t xml:space="preserve"> — это, по сути, тот </w:t>
+      </w:r>
+      <w:proofErr w:type="spellStart"/>
+      <w:r>
+        <w:t>коммит</w:t>
+      </w:r>
+      <w:proofErr w:type="spellEnd"/>
+      <w:r>
+        <w:t xml:space="preserve">, над которым мы в данный момент работаем. HEAD всегда указывает на последний </w:t>
+      </w:r>
+      <w:proofErr w:type="spellStart"/>
+      <w:r>
+        <w:t>коммит</w:t>
+      </w:r>
+      <w:proofErr w:type="spellEnd"/>
+      <w:r>
+        <w:t xml:space="preserve"> из локального дерева.</w:t>
       </w:r>
     </w:p>
     <w:p>
@@ -738,8 +1056,29 @@
         <w:spacing w:after="0"/>
       </w:pPr>
       <w:r>
-        <w:t>Отделение (detaching) HEAD означает лишь присвоение его не ветке, а конкретному коммиту с помощью того же checkout</w:t>
-      </w:r>
+        <w:t>Отделение (</w:t>
+      </w:r>
+      <w:proofErr w:type="spellStart"/>
+      <w:r>
+        <w:t>detaching</w:t>
+      </w:r>
+      <w:proofErr w:type="spellEnd"/>
+      <w:r>
+        <w:t xml:space="preserve">) HEAD означает лишь присвоение его не ветке, а конкретному </w:t>
+      </w:r>
+      <w:proofErr w:type="spellStart"/>
+      <w:r>
+        <w:t>коммиту</w:t>
+      </w:r>
+      <w:proofErr w:type="spellEnd"/>
+      <w:r>
+        <w:t xml:space="preserve"> с помощью того же </w:t>
+      </w:r>
+      <w:proofErr w:type="spellStart"/>
+      <w:r>
+        <w:t>checkout</w:t>
+      </w:r>
+      <w:proofErr w:type="spellEnd"/>
     </w:p>
     <w:p>
       <w:pPr>
@@ -774,16 +1113,80 @@
           <w:szCs w:val="21"/>
           <w:shd w:val="clear" w:color="auto" w:fill="FCFCFA"/>
         </w:rPr>
-        <w:t>Не перемещайте коммиты, которые вы уже отправили в публичный репозиторий.</w:t>
-      </w:r>
-    </w:p>
-    <w:p>
-      <w:pPr>
-        <w:spacing w:after="0"/>
-        <w:jc w:val="both"/>
-      </w:pPr>
-      <w:r>
-        <w:t>Перемещение работает следующим образом: находится общий предок для двух веток (на которой вы находитесь сейчас и на которую вы выполняете перемещение); для каждого из коммитов в текущей ветке берётся его дельта и сохраняется во временный файл; текущая ветка устанавливается на тот же коммит, что и ветка, на которую выполняется перемещение; и, наконец, одно за другим применяются все изменения. Рисунок 3-29 иллюстрирует этот процесс.</w:t>
+        <w:t xml:space="preserve">Не перемещайте </w:t>
+      </w:r>
+      <w:proofErr w:type="spellStart"/>
+      <w:r>
+        <w:rPr>
+          <w:rStyle w:val="a4"/>
+          <w:rFonts w:ascii="Georgia" w:hAnsi="Georgia"/>
+          <w:color w:val="4E443C"/>
+          <w:sz w:val="21"/>
+          <w:szCs w:val="21"/>
+          <w:shd w:val="clear" w:color="auto" w:fill="FCFCFA"/>
+        </w:rPr>
+        <w:t>коммиты</w:t>
+      </w:r>
+      <w:proofErr w:type="spellEnd"/>
+      <w:r>
+        <w:rPr>
+          <w:rStyle w:val="a4"/>
+          <w:rFonts w:ascii="Georgia" w:hAnsi="Georgia"/>
+          <w:color w:val="4E443C"/>
+          <w:sz w:val="21"/>
+          <w:szCs w:val="21"/>
+          <w:shd w:val="clear" w:color="auto" w:fill="FCFCFA"/>
+        </w:rPr>
+        <w:t xml:space="preserve">, которые вы уже отправили в публичный </w:t>
+      </w:r>
+      <w:proofErr w:type="spellStart"/>
+      <w:r>
+        <w:rPr>
+          <w:rStyle w:val="a4"/>
+          <w:rFonts w:ascii="Georgia" w:hAnsi="Georgia"/>
+          <w:color w:val="4E443C"/>
+          <w:sz w:val="21"/>
+          <w:szCs w:val="21"/>
+          <w:shd w:val="clear" w:color="auto" w:fill="FCFCFA"/>
+        </w:rPr>
+        <w:t>репозиторий</w:t>
+      </w:r>
+      <w:proofErr w:type="spellEnd"/>
+      <w:r>
+        <w:rPr>
+          <w:rStyle w:val="a4"/>
+          <w:rFonts w:ascii="Georgia" w:hAnsi="Georgia"/>
+          <w:color w:val="4E443C"/>
+          <w:sz w:val="21"/>
+          <w:szCs w:val="21"/>
+          <w:shd w:val="clear" w:color="auto" w:fill="FCFCFA"/>
+        </w:rPr>
+        <w:t>.</w:t>
+      </w:r>
+    </w:p>
+    <w:p>
+      <w:pPr>
+        <w:spacing w:after="0"/>
+        <w:jc w:val="both"/>
+      </w:pPr>
+      <w:r>
+        <w:t xml:space="preserve">Перемещение работает следующим образом: находится общий предок для двух веток (на которой вы находитесь сейчас и на которую вы выполняете перемещение); для каждого из </w:t>
+      </w:r>
+      <w:proofErr w:type="spellStart"/>
+      <w:r>
+        <w:t>коммитов</w:t>
+      </w:r>
+      <w:proofErr w:type="spellEnd"/>
+      <w:r>
+        <w:t xml:space="preserve"> в текущей ветке берётся его дельта и сохраняется во временный файл; текущая ветка устанавливается на тот же </w:t>
+      </w:r>
+      <w:proofErr w:type="spellStart"/>
+      <w:r>
+        <w:t>коммит</w:t>
+      </w:r>
+      <w:proofErr w:type="spellEnd"/>
+      <w:r>
+        <w:t>, что и ветка, на которую выполняется перемещение; и, наконец, одно за другим применяются все изменения. Рисунок 3-29 иллюстрирует этот процесс.</w:t>
       </w:r>
     </w:p>
     <w:p>
@@ -873,55 +1276,139 @@
         <w:rPr>
           <w:bCs/>
         </w:rPr>
-        <w:t xml:space="preserve">вы можете вызвать интерактивный диалог передав параметр '-i' или '--interactive' в команду 'git rebase'. Это вызовет интерактивный режим выполнения операции ребазирования </w:t>
-      </w:r>
-    </w:p>
-    <w:p>
-      <w:pPr>
-        <w:spacing w:after="0"/>
-        <w:jc w:val="both"/>
-        <w:rPr>
-          <w:bCs/>
-        </w:rPr>
-      </w:pPr>
-    </w:p>
-    <w:p>
-      <w:pPr>
-        <w:spacing w:after="0"/>
-        <w:jc w:val="both"/>
-        <w:rPr>
-          <w:bCs/>
-        </w:rPr>
-      </w:pPr>
-      <w:r>
-        <w:rPr>
-          <w:bCs/>
-        </w:rPr>
-        <w:t xml:space="preserve">Как только вы выполнили команду 'rebase -i', тут же откроется ваш редактор по умолчанию </w:t>
-      </w:r>
-    </w:p>
-    <w:p>
-      <w:pPr>
-        <w:spacing w:after="0"/>
-        <w:jc w:val="both"/>
-        <w:rPr>
-          <w:bCs/>
-        </w:rPr>
-      </w:pPr>
-    </w:p>
-    <w:p>
-      <w:pPr>
-        <w:spacing w:after="0"/>
-        <w:jc w:val="both"/>
-        <w:rPr>
-          <w:bCs/>
-        </w:rPr>
-      </w:pPr>
-      <w:r>
-        <w:rPr>
-          <w:bCs/>
-        </w:rPr>
-        <w:t>это даст вам одну линию на каждый коммит следующего формата:</w:t>
+        <w:t>вы можете вызвать интерактивный диалог передав параметр '-i' или '--</w:t>
+      </w:r>
+      <w:proofErr w:type="spellStart"/>
+      <w:r>
+        <w:rPr>
+          <w:bCs/>
+        </w:rPr>
+        <w:t>interactive</w:t>
+      </w:r>
+      <w:proofErr w:type="spellEnd"/>
+      <w:r>
+        <w:rPr>
+          <w:bCs/>
+        </w:rPr>
+        <w:t>' в команду '</w:t>
+      </w:r>
+      <w:proofErr w:type="spellStart"/>
+      <w:r>
+        <w:rPr>
+          <w:bCs/>
+        </w:rPr>
+        <w:t>git</w:t>
+      </w:r>
+      <w:proofErr w:type="spellEnd"/>
+      <w:r>
+        <w:rPr>
+          <w:bCs/>
+        </w:rPr>
+        <w:t xml:space="preserve"> </w:t>
+      </w:r>
+      <w:proofErr w:type="spellStart"/>
+      <w:r>
+        <w:rPr>
+          <w:bCs/>
+        </w:rPr>
+        <w:t>rebase</w:t>
+      </w:r>
+      <w:proofErr w:type="spellEnd"/>
+      <w:r>
+        <w:rPr>
+          <w:bCs/>
+        </w:rPr>
+        <w:t xml:space="preserve">'. Это вызовет интерактивный режим выполнения операции </w:t>
+      </w:r>
+      <w:proofErr w:type="spellStart"/>
+      <w:r>
+        <w:rPr>
+          <w:bCs/>
+        </w:rPr>
+        <w:t>ребазирования</w:t>
+      </w:r>
+      <w:proofErr w:type="spellEnd"/>
+      <w:r>
+        <w:rPr>
+          <w:bCs/>
+        </w:rPr>
+        <w:t xml:space="preserve"> </w:t>
+      </w:r>
+    </w:p>
+    <w:p>
+      <w:pPr>
+        <w:spacing w:after="0"/>
+        <w:jc w:val="both"/>
+        <w:rPr>
+          <w:bCs/>
+        </w:rPr>
+      </w:pPr>
+    </w:p>
+    <w:p>
+      <w:pPr>
+        <w:spacing w:after="0"/>
+        <w:jc w:val="both"/>
+        <w:rPr>
+          <w:bCs/>
+        </w:rPr>
+      </w:pPr>
+      <w:r>
+        <w:rPr>
+          <w:bCs/>
+        </w:rPr>
+        <w:t>Как только вы выполнили команду '</w:t>
+      </w:r>
+      <w:proofErr w:type="spellStart"/>
+      <w:r>
+        <w:rPr>
+          <w:bCs/>
+        </w:rPr>
+        <w:t>rebase</w:t>
+      </w:r>
+      <w:proofErr w:type="spellEnd"/>
+      <w:r>
+        <w:rPr>
+          <w:bCs/>
+        </w:rPr>
+        <w:t xml:space="preserve"> -i', тут же откроется ваш редактор по умолчанию </w:t>
+      </w:r>
+    </w:p>
+    <w:p>
+      <w:pPr>
+        <w:spacing w:after="0"/>
+        <w:jc w:val="both"/>
+        <w:rPr>
+          <w:bCs/>
+        </w:rPr>
+      </w:pPr>
+    </w:p>
+    <w:p>
+      <w:pPr>
+        <w:spacing w:after="0"/>
+        <w:jc w:val="both"/>
+        <w:rPr>
+          <w:bCs/>
+        </w:rPr>
+      </w:pPr>
+      <w:r>
+        <w:rPr>
+          <w:bCs/>
+        </w:rPr>
+        <w:t xml:space="preserve">это даст вам одну линию на каждый </w:t>
+      </w:r>
+      <w:proofErr w:type="spellStart"/>
+      <w:r>
+        <w:rPr>
+          <w:bCs/>
+        </w:rPr>
+        <w:t>коммит</w:t>
+      </w:r>
+      <w:proofErr w:type="spellEnd"/>
+      <w:r>
+        <w:rPr>
+          <w:bCs/>
+        </w:rPr>
+        <w:t xml:space="preserve"> следующего формата:</w:t>
       </w:r>
     </w:p>
     <w:p>
@@ -962,8 +1449,17 @@
           <w:bCs/>
           <w:lang w:val="en-US"/>
         </w:rPr>
-        <w:t>partial-sha</w:t>
-      </w:r>
+        <w:t>partial-</w:t>
+      </w:r>
+      <w:proofErr w:type="spellStart"/>
+      <w:r>
+        <w:rPr>
+          <w:bCs/>
+          <w:lang w:val="en-US"/>
+        </w:rPr>
+        <w:t>sha</w:t>
+      </w:r>
+      <w:proofErr w:type="spellEnd"/>
       <w:proofErr w:type="gramEnd"/>
       <w:r>
         <w:rPr>
@@ -1001,7 +1497,105 @@
         <w:rPr>
           <w:bCs/>
         </w:rPr>
-        <w:t xml:space="preserve">Теперь, вы можете изменить действие (по умолчанию 'pick'-выбрать) на 'edit'-редактировать или 'squash'- сдавить или просто оставить это как 'pick'. Вы можете также переупорядочить коммиты просто передвигая линии так как вам этого хочется. Затем, когда вы выйдете из редактора, git попытается уложить коммиты тем образом каким вы это определили и выполнить </w:t>
+        <w:t>Теперь, вы можете изменить действие (по умолчанию '</w:t>
+      </w:r>
+      <w:proofErr w:type="spellStart"/>
+      <w:r>
+        <w:rPr>
+          <w:bCs/>
+        </w:rPr>
+        <w:t>pick</w:t>
+      </w:r>
+      <w:proofErr w:type="spellEnd"/>
+      <w:r>
+        <w:rPr>
+          <w:bCs/>
+        </w:rPr>
+        <w:t>'-выбрать) на '</w:t>
+      </w:r>
+      <w:proofErr w:type="spellStart"/>
+      <w:r>
+        <w:rPr>
+          <w:bCs/>
+        </w:rPr>
+        <w:t>edit</w:t>
+      </w:r>
+      <w:proofErr w:type="spellEnd"/>
+      <w:r>
+        <w:rPr>
+          <w:bCs/>
+        </w:rPr>
+        <w:t>'-редактировать или '</w:t>
+      </w:r>
+      <w:proofErr w:type="spellStart"/>
+      <w:r>
+        <w:rPr>
+          <w:bCs/>
+        </w:rPr>
+        <w:t>squash</w:t>
+      </w:r>
+      <w:proofErr w:type="spellEnd"/>
+      <w:r>
+        <w:rPr>
+          <w:bCs/>
+        </w:rPr>
+        <w:t>'- сдавить или просто оставить это как '</w:t>
+      </w:r>
+      <w:proofErr w:type="spellStart"/>
+      <w:r>
+        <w:rPr>
+          <w:bCs/>
+        </w:rPr>
+        <w:t>pick</w:t>
+      </w:r>
+      <w:proofErr w:type="spellEnd"/>
+      <w:r>
+        <w:rPr>
+          <w:bCs/>
+        </w:rPr>
+        <w:t xml:space="preserve">'. Вы можете также переупорядочить </w:t>
+      </w:r>
+      <w:proofErr w:type="spellStart"/>
+      <w:r>
+        <w:rPr>
+          <w:bCs/>
+        </w:rPr>
+        <w:t>коммиты</w:t>
+      </w:r>
+      <w:proofErr w:type="spellEnd"/>
+      <w:r>
+        <w:rPr>
+          <w:bCs/>
+        </w:rPr>
+        <w:t xml:space="preserve"> просто передвигая линии так как вам этого хочется. Затем, когда вы выйдете из редактора, </w:t>
+      </w:r>
+      <w:proofErr w:type="spellStart"/>
+      <w:r>
+        <w:rPr>
+          <w:bCs/>
+        </w:rPr>
+        <w:t>git</w:t>
+      </w:r>
+      <w:proofErr w:type="spellEnd"/>
+      <w:r>
+        <w:rPr>
+          <w:bCs/>
+        </w:rPr>
+        <w:t xml:space="preserve"> попытается уложить </w:t>
+      </w:r>
+      <w:proofErr w:type="spellStart"/>
+      <w:r>
+        <w:rPr>
+          <w:bCs/>
+        </w:rPr>
+        <w:t>коммиты</w:t>
+      </w:r>
+      <w:proofErr w:type="spellEnd"/>
+      <w:r>
+        <w:rPr>
+          <w:bCs/>
+        </w:rPr>
+        <w:t xml:space="preserve"> тем образом каким вы это определили и выполнить </w:t>
       </w:r>
       <w:proofErr w:type="gramStart"/>
       <w:r>
@@ -1030,146 +1624,593 @@
         <w:rPr>
           <w:bCs/>
         </w:rPr>
-        <w:t>Если определен 'pick', то он просто попробует применить патч и сохранить коммит с тем же сообщением-описанием как и было до этого.</w:t>
-      </w:r>
-    </w:p>
-    <w:p>
-      <w:pPr>
-        <w:spacing w:after="0"/>
-        <w:jc w:val="both"/>
-        <w:rPr>
-          <w:bCs/>
-        </w:rPr>
-      </w:pPr>
-      <w:r>
-        <w:rPr>
-          <w:bCs/>
-        </w:rPr>
-        <w:t xml:space="preserve">Если определено 'squash', то он будет комбинировать это коммит с предыдущим чтобы создать новый коммит. Вы опять попадете в редактор чтобы объединить оба сообщение-описания обоих коммитов сложив их вместе. </w:t>
-      </w:r>
-    </w:p>
-    <w:p>
-      <w:pPr>
-        <w:spacing w:after="0"/>
-        <w:jc w:val="both"/>
-        <w:rPr>
-          <w:bCs/>
-        </w:rPr>
-      </w:pPr>
-    </w:p>
-    <w:p>
-      <w:pPr>
-        <w:spacing w:after="0"/>
-        <w:jc w:val="both"/>
-        <w:rPr>
-          <w:bCs/>
-        </w:rPr>
-      </w:pPr>
-      <w:r>
-        <w:rPr>
-          <w:bCs/>
-        </w:rPr>
-        <w:t>Если определен 'edit', то процесс будет идти также, но приостановится перед тем как двигаться к следующему вас выбросит в коммандую строку и вы сможете изменить коммит, или изменить содержимое коммита некоторым образом.</w:t>
-      </w:r>
-    </w:p>
-    <w:p>
-      <w:pPr>
-        <w:spacing w:after="0"/>
-        <w:jc w:val="both"/>
-        <w:rPr>
-          <w:bCs/>
-        </w:rPr>
-      </w:pPr>
-      <w:r>
-        <w:rPr>
-          <w:bCs/>
-        </w:rPr>
-        <w:t>Если вы хотите разделить коммит, например, вы определите 'edit' для этого коммита:</w:t>
-      </w:r>
-    </w:p>
-    <w:p>
-      <w:pPr>
-        <w:spacing w:after="0"/>
-        <w:jc w:val="both"/>
-        <w:rPr>
-          <w:bCs/>
-        </w:rPr>
-      </w:pPr>
-    </w:p>
-    <w:p>
-      <w:pPr>
-        <w:spacing w:after="0"/>
-        <w:jc w:val="both"/>
-        <w:rPr>
-          <w:bCs/>
-        </w:rPr>
-      </w:pPr>
-      <w:r>
-        <w:rPr>
-          <w:bCs/>
-        </w:rPr>
-        <w:t xml:space="preserve">И затем когда вы попадете в командную строку, вы вернетесь к этому коммиту и создадите два (или более) новых. </w:t>
-      </w:r>
-    </w:p>
-    <w:p>
-      <w:pPr>
-        <w:spacing w:after="0"/>
-        <w:jc w:val="both"/>
-        <w:rPr>
-          <w:bCs/>
-        </w:rPr>
-      </w:pPr>
-      <w:r>
-        <w:rPr>
-          <w:bCs/>
-        </w:rPr>
-        <w:t>Последняя вещь которую интерактивное выполнение ребазирования может делать для вас - это сбрасывать коммиты. Если вместо того чтобы выбрать 'pick', 'squash' или 'edit' для линии коммита, вы просто удалите линию, то это удалит коммит из истории.</w:t>
-      </w:r>
-    </w:p>
-    <w:p>
-      <w:pPr>
-        <w:spacing w:after="0"/>
-        <w:jc w:val="both"/>
-        <w:rPr>
-          <w:b/>
-          <w:bCs/>
-        </w:rPr>
-      </w:pPr>
-    </w:p>
-    <w:p>
-      <w:pPr>
-        <w:spacing w:after="0"/>
-        <w:jc w:val="both"/>
-        <w:rPr>
-          <w:b/>
-          <w:bCs/>
-        </w:rPr>
-      </w:pPr>
-    </w:p>
-    <w:p>
-      <w:pPr>
-        <w:spacing w:after="0"/>
-        <w:jc w:val="both"/>
-        <w:rPr>
-          <w:b/>
-          <w:bCs/>
-        </w:rPr>
-      </w:pPr>
-      <w:r>
-        <w:rPr>
-          <w:b/>
-          <w:bCs/>
-        </w:rPr>
-        <w:t>Изменение сообщений нескольких коммитов</w:t>
-      </w:r>
-    </w:p>
-    <w:p>
-      <w:pPr>
-        <w:spacing w:after="0"/>
-        <w:jc w:val="both"/>
-      </w:pPr>
-      <w:r>
-        <w:t>В Git отсутствуют инструменты для изменения истории, но вы можете использовать команду rebase, чтобы перебазировать группу коммитов туда же на HEAD, где они были изначально, вместо перемещения их в другое место. С помощью интерактивного режима команды rebase, вы можете останавливаться после каждого нужного вам коммита и изменять сообщения, добавлять файлы или делать что-то другое, что вам нужно. Вы можете запустить rebase в интерактивном режиме, добавив опцию -i к git rebase. Вы должны указать, какие коммиты вы хотите изменить, передав команде коммит, на который нужно выполнить перебазирование.</w:t>
+        <w:t>Если определен '</w:t>
+      </w:r>
+      <w:proofErr w:type="spellStart"/>
+      <w:r>
+        <w:rPr>
+          <w:bCs/>
+        </w:rPr>
+        <w:t>pick</w:t>
+      </w:r>
+      <w:proofErr w:type="spellEnd"/>
+      <w:r>
+        <w:rPr>
+          <w:bCs/>
+        </w:rPr>
+        <w:t xml:space="preserve">', то он просто попробует применить </w:t>
+      </w:r>
+      <w:proofErr w:type="spellStart"/>
+      <w:r>
+        <w:rPr>
+          <w:bCs/>
+        </w:rPr>
+        <w:t>патч</w:t>
+      </w:r>
+      <w:proofErr w:type="spellEnd"/>
+      <w:r>
+        <w:rPr>
+          <w:bCs/>
+        </w:rPr>
+        <w:t xml:space="preserve"> и сохранить </w:t>
+      </w:r>
+      <w:proofErr w:type="spellStart"/>
+      <w:r>
+        <w:rPr>
+          <w:bCs/>
+        </w:rPr>
+        <w:t>коммит</w:t>
+      </w:r>
+      <w:proofErr w:type="spellEnd"/>
+      <w:r>
+        <w:rPr>
+          <w:bCs/>
+        </w:rPr>
+        <w:t xml:space="preserve"> с тем же </w:t>
+      </w:r>
+      <w:proofErr w:type="gramStart"/>
+      <w:r>
+        <w:rPr>
+          <w:bCs/>
+        </w:rPr>
+        <w:t>сообщением-описанием</w:t>
+      </w:r>
+      <w:proofErr w:type="gramEnd"/>
+      <w:r>
+        <w:rPr>
+          <w:bCs/>
+        </w:rPr>
+        <w:t xml:space="preserve"> как и было до этого.</w:t>
+      </w:r>
+    </w:p>
+    <w:p>
+      <w:pPr>
+        <w:spacing w:after="0"/>
+        <w:jc w:val="both"/>
+        <w:rPr>
+          <w:bCs/>
+        </w:rPr>
+      </w:pPr>
+      <w:r>
+        <w:rPr>
+          <w:bCs/>
+        </w:rPr>
+        <w:t>Если определено '</w:t>
+      </w:r>
+      <w:proofErr w:type="spellStart"/>
+      <w:r>
+        <w:rPr>
+          <w:bCs/>
+        </w:rPr>
+        <w:t>squash</w:t>
+      </w:r>
+      <w:proofErr w:type="spellEnd"/>
+      <w:r>
+        <w:rPr>
+          <w:bCs/>
+        </w:rPr>
+        <w:t xml:space="preserve">', то он будет комбинировать это </w:t>
+      </w:r>
+      <w:proofErr w:type="spellStart"/>
+      <w:r>
+        <w:rPr>
+          <w:bCs/>
+        </w:rPr>
+        <w:t>коммит</w:t>
+      </w:r>
+      <w:proofErr w:type="spellEnd"/>
+      <w:r>
+        <w:rPr>
+          <w:bCs/>
+        </w:rPr>
+        <w:t xml:space="preserve"> с предыдущим чтобы создать новый </w:t>
+      </w:r>
+      <w:proofErr w:type="spellStart"/>
+      <w:r>
+        <w:rPr>
+          <w:bCs/>
+        </w:rPr>
+        <w:t>коммит</w:t>
+      </w:r>
+      <w:proofErr w:type="spellEnd"/>
+      <w:r>
+        <w:rPr>
+          <w:bCs/>
+        </w:rPr>
+        <w:t xml:space="preserve">. Вы опять попадете в редактор чтобы объединить оба сообщение-описания обоих </w:t>
+      </w:r>
+      <w:proofErr w:type="spellStart"/>
+      <w:r>
+        <w:rPr>
+          <w:bCs/>
+        </w:rPr>
+        <w:t>коммитов</w:t>
+      </w:r>
+      <w:proofErr w:type="spellEnd"/>
+      <w:r>
+        <w:rPr>
+          <w:bCs/>
+        </w:rPr>
+        <w:t xml:space="preserve"> сложив их вместе. </w:t>
+      </w:r>
+    </w:p>
+    <w:p>
+      <w:pPr>
+        <w:spacing w:after="0"/>
+        <w:jc w:val="both"/>
+        <w:rPr>
+          <w:bCs/>
+        </w:rPr>
+      </w:pPr>
+    </w:p>
+    <w:p>
+      <w:pPr>
+        <w:spacing w:after="0"/>
+        <w:jc w:val="both"/>
+        <w:rPr>
+          <w:bCs/>
+        </w:rPr>
+      </w:pPr>
+      <w:r>
+        <w:rPr>
+          <w:bCs/>
+        </w:rPr>
+        <w:t>Если определен '</w:t>
+      </w:r>
+      <w:proofErr w:type="spellStart"/>
+      <w:r>
+        <w:rPr>
+          <w:bCs/>
+        </w:rPr>
+        <w:t>edit</w:t>
+      </w:r>
+      <w:proofErr w:type="spellEnd"/>
+      <w:r>
+        <w:rPr>
+          <w:bCs/>
+        </w:rPr>
+        <w:t xml:space="preserve">', то процесс будет идти также, но приостановится перед тем как двигаться к следующему вас выбросит в </w:t>
+      </w:r>
+      <w:proofErr w:type="spellStart"/>
+      <w:r>
+        <w:rPr>
+          <w:bCs/>
+        </w:rPr>
+        <w:t>коммандую</w:t>
+      </w:r>
+      <w:proofErr w:type="spellEnd"/>
+      <w:r>
+        <w:rPr>
+          <w:bCs/>
+        </w:rPr>
+        <w:t xml:space="preserve"> </w:t>
+      </w:r>
+      <w:proofErr w:type="gramStart"/>
+      <w:r>
+        <w:rPr>
+          <w:bCs/>
+        </w:rPr>
+        <w:t>строку</w:t>
+      </w:r>
+      <w:proofErr w:type="gramEnd"/>
+      <w:r>
+        <w:rPr>
+          <w:bCs/>
+        </w:rPr>
+        <w:t xml:space="preserve"> и вы сможете изменить </w:t>
+      </w:r>
+      <w:proofErr w:type="spellStart"/>
+      <w:r>
+        <w:rPr>
+          <w:bCs/>
+        </w:rPr>
+        <w:t>коммит</w:t>
+      </w:r>
+      <w:proofErr w:type="spellEnd"/>
+      <w:r>
+        <w:rPr>
+          <w:bCs/>
+        </w:rPr>
+        <w:t xml:space="preserve">, или изменить содержимое </w:t>
+      </w:r>
+      <w:proofErr w:type="spellStart"/>
+      <w:r>
+        <w:rPr>
+          <w:bCs/>
+        </w:rPr>
+        <w:t>коммита</w:t>
+      </w:r>
+      <w:proofErr w:type="spellEnd"/>
+      <w:r>
+        <w:rPr>
+          <w:bCs/>
+        </w:rPr>
+        <w:t xml:space="preserve"> некоторым образом.</w:t>
+      </w:r>
+    </w:p>
+    <w:p>
+      <w:pPr>
+        <w:spacing w:after="0"/>
+        <w:jc w:val="both"/>
+        <w:rPr>
+          <w:bCs/>
+        </w:rPr>
+      </w:pPr>
+      <w:r>
+        <w:rPr>
+          <w:bCs/>
+        </w:rPr>
+        <w:t xml:space="preserve">Если вы хотите разделить </w:t>
+      </w:r>
+      <w:proofErr w:type="spellStart"/>
+      <w:r>
+        <w:rPr>
+          <w:bCs/>
+        </w:rPr>
+        <w:t>коммит</w:t>
+      </w:r>
+      <w:proofErr w:type="spellEnd"/>
+      <w:r>
+        <w:rPr>
+          <w:bCs/>
+        </w:rPr>
+        <w:t>, например, вы определите '</w:t>
+      </w:r>
+      <w:proofErr w:type="spellStart"/>
+      <w:r>
+        <w:rPr>
+          <w:bCs/>
+        </w:rPr>
+        <w:t>edit</w:t>
+      </w:r>
+      <w:proofErr w:type="spellEnd"/>
+      <w:r>
+        <w:rPr>
+          <w:bCs/>
+        </w:rPr>
+        <w:t xml:space="preserve">' для этого </w:t>
+      </w:r>
+      <w:proofErr w:type="spellStart"/>
+      <w:r>
+        <w:rPr>
+          <w:bCs/>
+        </w:rPr>
+        <w:t>коммита</w:t>
+      </w:r>
+      <w:proofErr w:type="spellEnd"/>
+      <w:r>
+        <w:rPr>
+          <w:bCs/>
+        </w:rPr>
+        <w:t>:</w:t>
+      </w:r>
+    </w:p>
+    <w:p>
+      <w:pPr>
+        <w:spacing w:after="0"/>
+        <w:jc w:val="both"/>
+        <w:rPr>
+          <w:bCs/>
+        </w:rPr>
+      </w:pPr>
+    </w:p>
+    <w:p>
+      <w:pPr>
+        <w:spacing w:after="0"/>
+        <w:jc w:val="both"/>
+        <w:rPr>
+          <w:bCs/>
+        </w:rPr>
+      </w:pPr>
+      <w:r>
+        <w:rPr>
+          <w:bCs/>
+        </w:rPr>
+        <w:t xml:space="preserve">И </w:t>
+      </w:r>
+      <w:proofErr w:type="gramStart"/>
+      <w:r>
+        <w:rPr>
+          <w:bCs/>
+        </w:rPr>
+        <w:t>затем</w:t>
+      </w:r>
+      <w:proofErr w:type="gramEnd"/>
+      <w:r>
+        <w:rPr>
+          <w:bCs/>
+        </w:rPr>
+        <w:t xml:space="preserve"> когда вы попадете в командную строку, вы вернетесь к этому </w:t>
+      </w:r>
+      <w:proofErr w:type="spellStart"/>
+      <w:r>
+        <w:rPr>
+          <w:bCs/>
+        </w:rPr>
+        <w:t>коммиту</w:t>
+      </w:r>
+      <w:proofErr w:type="spellEnd"/>
+      <w:r>
+        <w:rPr>
+          <w:bCs/>
+        </w:rPr>
+        <w:t xml:space="preserve"> и создадите два (или более) новых. </w:t>
+      </w:r>
+    </w:p>
+    <w:p>
+      <w:pPr>
+        <w:spacing w:after="0"/>
+        <w:jc w:val="both"/>
+        <w:rPr>
+          <w:bCs/>
+        </w:rPr>
+      </w:pPr>
+      <w:proofErr w:type="gramStart"/>
+      <w:r>
+        <w:rPr>
+          <w:bCs/>
+        </w:rPr>
+        <w:t>Последняя вещь</w:t>
+      </w:r>
+      <w:proofErr w:type="gramEnd"/>
+      <w:r>
+        <w:rPr>
+          <w:bCs/>
+        </w:rPr>
+        <w:t xml:space="preserve"> которую интерактивное выполнение </w:t>
+      </w:r>
+      <w:proofErr w:type="spellStart"/>
+      <w:r>
+        <w:rPr>
+          <w:bCs/>
+        </w:rPr>
+        <w:t>ребазирования</w:t>
+      </w:r>
+      <w:proofErr w:type="spellEnd"/>
+      <w:r>
+        <w:rPr>
+          <w:bCs/>
+        </w:rPr>
+        <w:t xml:space="preserve"> может делать для вас - это сбрасывать </w:t>
+      </w:r>
+      <w:proofErr w:type="spellStart"/>
+      <w:r>
+        <w:rPr>
+          <w:bCs/>
+        </w:rPr>
+        <w:t>коммиты</w:t>
+      </w:r>
+      <w:proofErr w:type="spellEnd"/>
+      <w:r>
+        <w:rPr>
+          <w:bCs/>
+        </w:rPr>
+        <w:t>. Если вместо того чтобы выбрать '</w:t>
+      </w:r>
+      <w:proofErr w:type="spellStart"/>
+      <w:r>
+        <w:rPr>
+          <w:bCs/>
+        </w:rPr>
+        <w:t>pick</w:t>
+      </w:r>
+      <w:proofErr w:type="spellEnd"/>
+      <w:r>
+        <w:rPr>
+          <w:bCs/>
+        </w:rPr>
+        <w:t>', '</w:t>
+      </w:r>
+      <w:proofErr w:type="spellStart"/>
+      <w:r>
+        <w:rPr>
+          <w:bCs/>
+        </w:rPr>
+        <w:t>squash</w:t>
+      </w:r>
+      <w:proofErr w:type="spellEnd"/>
+      <w:r>
+        <w:rPr>
+          <w:bCs/>
+        </w:rPr>
+        <w:t>' или '</w:t>
+      </w:r>
+      <w:proofErr w:type="spellStart"/>
+      <w:r>
+        <w:rPr>
+          <w:bCs/>
+        </w:rPr>
+        <w:t>edit</w:t>
+      </w:r>
+      <w:proofErr w:type="spellEnd"/>
+      <w:r>
+        <w:rPr>
+          <w:bCs/>
+        </w:rPr>
+        <w:t xml:space="preserve">' для линии </w:t>
+      </w:r>
+      <w:proofErr w:type="spellStart"/>
+      <w:r>
+        <w:rPr>
+          <w:bCs/>
+        </w:rPr>
+        <w:t>коммита</w:t>
+      </w:r>
+      <w:proofErr w:type="spellEnd"/>
+      <w:r>
+        <w:rPr>
+          <w:bCs/>
+        </w:rPr>
+        <w:t xml:space="preserve">, вы просто удалите линию, то это удалит </w:t>
+      </w:r>
+      <w:proofErr w:type="spellStart"/>
+      <w:r>
+        <w:rPr>
+          <w:bCs/>
+        </w:rPr>
+        <w:t>коммит</w:t>
+      </w:r>
+      <w:proofErr w:type="spellEnd"/>
+      <w:r>
+        <w:rPr>
+          <w:bCs/>
+        </w:rPr>
+        <w:t xml:space="preserve"> из истории.</w:t>
+      </w:r>
+    </w:p>
+    <w:p>
+      <w:pPr>
+        <w:spacing w:after="0"/>
+        <w:jc w:val="both"/>
+        <w:rPr>
+          <w:b/>
+          <w:bCs/>
+        </w:rPr>
+      </w:pPr>
+    </w:p>
+    <w:p>
+      <w:pPr>
+        <w:spacing w:after="0"/>
+        <w:jc w:val="both"/>
+        <w:rPr>
+          <w:b/>
+          <w:bCs/>
+        </w:rPr>
+      </w:pPr>
+    </w:p>
+    <w:p>
+      <w:pPr>
+        <w:spacing w:after="0"/>
+        <w:jc w:val="both"/>
+        <w:rPr>
+          <w:b/>
+          <w:bCs/>
+        </w:rPr>
+      </w:pPr>
+      <w:r>
+        <w:rPr>
+          <w:b/>
+          <w:bCs/>
+        </w:rPr>
+        <w:t xml:space="preserve">Изменение сообщений нескольких </w:t>
+      </w:r>
+      <w:proofErr w:type="spellStart"/>
+      <w:r>
+        <w:rPr>
+          <w:b/>
+          <w:bCs/>
+        </w:rPr>
+        <w:t>коммитов</w:t>
+      </w:r>
+      <w:proofErr w:type="spellEnd"/>
+    </w:p>
+    <w:p>
+      <w:pPr>
+        <w:spacing w:after="0"/>
+        <w:jc w:val="both"/>
+      </w:pPr>
+      <w:r>
+        <w:t xml:space="preserve">В </w:t>
+      </w:r>
+      <w:proofErr w:type="spellStart"/>
+      <w:r>
+        <w:t>Git</w:t>
+      </w:r>
+      <w:proofErr w:type="spellEnd"/>
+      <w:r>
+        <w:t xml:space="preserve"> отсутствуют инструменты для изменения истории, но вы можете использовать команду </w:t>
+      </w:r>
+      <w:proofErr w:type="spellStart"/>
+      <w:r>
+        <w:t>rebase</w:t>
+      </w:r>
+      <w:proofErr w:type="spellEnd"/>
+      <w:r>
+        <w:t xml:space="preserve">, чтобы перебазировать группу </w:t>
+      </w:r>
+      <w:proofErr w:type="spellStart"/>
+      <w:r>
+        <w:t>коммитов</w:t>
+      </w:r>
+      <w:proofErr w:type="spellEnd"/>
+      <w:r>
+        <w:t xml:space="preserve"> туда же на HEAD, где они были изначально, вместо перемещения их в другое место. С помощью интерактивного режима команды </w:t>
+      </w:r>
+      <w:proofErr w:type="spellStart"/>
+      <w:r>
+        <w:t>rebase</w:t>
+      </w:r>
+      <w:proofErr w:type="spellEnd"/>
+      <w:r>
+        <w:t xml:space="preserve">, вы можете останавливаться после каждого нужного вам </w:t>
+      </w:r>
+      <w:proofErr w:type="spellStart"/>
+      <w:r>
+        <w:t>коммита</w:t>
+      </w:r>
+      <w:proofErr w:type="spellEnd"/>
+      <w:r>
+        <w:t xml:space="preserve"> и изменять сообщения, добавлять файлы или делать что-то другое, что вам нужно. Вы можете запустить </w:t>
+      </w:r>
+      <w:proofErr w:type="spellStart"/>
+      <w:r>
+        <w:t>rebase</w:t>
+      </w:r>
+      <w:proofErr w:type="spellEnd"/>
+      <w:r>
+        <w:t> в интерактивном режиме, добавив опцию -i к </w:t>
+      </w:r>
+      <w:proofErr w:type="spellStart"/>
+      <w:r>
+        <w:t>git</w:t>
+      </w:r>
+      <w:proofErr w:type="spellEnd"/>
+      <w:r>
+        <w:t xml:space="preserve"> </w:t>
+      </w:r>
+      <w:proofErr w:type="spellStart"/>
+      <w:r>
+        <w:t>rebase</w:t>
+      </w:r>
+      <w:proofErr w:type="spellEnd"/>
+      <w:r>
+        <w:t xml:space="preserve">. Вы должны указать, какие </w:t>
+      </w:r>
+      <w:proofErr w:type="spellStart"/>
+      <w:r>
+        <w:t>коммиты</w:t>
+      </w:r>
+      <w:proofErr w:type="spellEnd"/>
+      <w:r>
+        <w:t xml:space="preserve"> вы хотите изменить, передав команде </w:t>
+      </w:r>
+      <w:proofErr w:type="spellStart"/>
+      <w:r>
+        <w:t>коммит</w:t>
+      </w:r>
+      <w:proofErr w:type="spellEnd"/>
+      <w:r>
+        <w:t>, на который нужно выполнить перебазирование.</w:t>
       </w:r>
     </w:p>
     <w:p>
@@ -1181,28 +2222,129 @@
         <w:t>Например, если вы хотите изменить сообщения последних тр</w:t>
       </w:r>
       <w:r>
-        <w:t>ех коммитов, или сообщение какого-то одного коммита</w:t>
-      </w:r>
-      <w:r>
-        <w:t xml:space="preserve"> этой группы, то передайте как аргумент команде git rebase -i родителя последнего коммита, который вы хотите изменить – HEAD~2^ или HEAD~3. Может быть, проще будет запомнить ~3, так как вы хотите изменить последние три коммита; но не забывайте, что вы, в действительности, указываете четвертый коммит с конца – родителя последнего коммита, который вы хотите изменить:</w:t>
-      </w:r>
-    </w:p>
-    <w:p>
-      <w:pPr>
-        <w:spacing w:after="0"/>
-        <w:jc w:val="both"/>
-      </w:pPr>
-      <w:r>
-        <w:t>$ git rebase -i HEAD~3</w:t>
-      </w:r>
-    </w:p>
-    <w:p>
-      <w:pPr>
-        <w:spacing w:after="0"/>
-        <w:jc w:val="both"/>
-      </w:pPr>
-      <w:r>
-        <w:t>Напомним, что это команда перебазирования – каждый коммит, входящий в диапазон HEAD~3..HEAD, будет изменен вне зависимости от того, изменили вы сообщение или нет. Не включайте в такой диапазон коммит, который уже был отправлен на центральный сервер: сделав это, вы можете запутать других разработчиков, предоставив вторую версию одних и тех же изменений.</w:t>
+        <w:t xml:space="preserve">ех </w:t>
+      </w:r>
+      <w:proofErr w:type="spellStart"/>
+      <w:r>
+        <w:t>коммитов</w:t>
+      </w:r>
+      <w:proofErr w:type="spellEnd"/>
+      <w:r>
+        <w:t xml:space="preserve">, или сообщение какого-то одного </w:t>
+      </w:r>
+      <w:proofErr w:type="spellStart"/>
+      <w:r>
+        <w:t>коммита</w:t>
+      </w:r>
+      <w:proofErr w:type="spellEnd"/>
+      <w:r>
+        <w:t xml:space="preserve"> этой группы, то передайте как аргумент команде </w:t>
+      </w:r>
+      <w:proofErr w:type="spellStart"/>
+      <w:r>
+        <w:t>git</w:t>
+      </w:r>
+      <w:proofErr w:type="spellEnd"/>
+      <w:r>
+        <w:t xml:space="preserve"> </w:t>
+      </w:r>
+      <w:proofErr w:type="spellStart"/>
+      <w:r>
+        <w:t>rebase</w:t>
+      </w:r>
+      <w:proofErr w:type="spellEnd"/>
+      <w:r>
+        <w:t xml:space="preserve"> -i родителя последнего </w:t>
+      </w:r>
+      <w:proofErr w:type="spellStart"/>
+      <w:r>
+        <w:t>коммита</w:t>
+      </w:r>
+      <w:proofErr w:type="spellEnd"/>
+      <w:r>
+        <w:t xml:space="preserve">, который вы хотите изменить – HEAD~2^ или HEAD~3. Может быть, проще будет запомнить ~3, так как вы хотите изменить последние три </w:t>
+      </w:r>
+      <w:proofErr w:type="spellStart"/>
+      <w:r>
+        <w:t>коммита</w:t>
+      </w:r>
+      <w:proofErr w:type="spellEnd"/>
+      <w:r>
+        <w:t xml:space="preserve">; но не забывайте, что вы, в действительности, указываете четвертый </w:t>
+      </w:r>
+      <w:proofErr w:type="spellStart"/>
+      <w:r>
+        <w:t>коммит</w:t>
+      </w:r>
+      <w:proofErr w:type="spellEnd"/>
+      <w:r>
+        <w:t xml:space="preserve"> с конца – родителя последнего </w:t>
+      </w:r>
+      <w:proofErr w:type="spellStart"/>
+      <w:r>
+        <w:t>коммита</w:t>
+      </w:r>
+      <w:proofErr w:type="spellEnd"/>
+      <w:r>
+        <w:t>, который вы хотите изменить:</w:t>
+      </w:r>
+    </w:p>
+    <w:p>
+      <w:pPr>
+        <w:spacing w:after="0"/>
+        <w:jc w:val="both"/>
+      </w:pPr>
+      <w:r>
+        <w:t xml:space="preserve">$ </w:t>
+      </w:r>
+      <w:proofErr w:type="spellStart"/>
+      <w:r>
+        <w:t>git</w:t>
+      </w:r>
+      <w:proofErr w:type="spellEnd"/>
+      <w:r>
+        <w:t xml:space="preserve"> </w:t>
+      </w:r>
+      <w:proofErr w:type="spellStart"/>
+      <w:r>
+        <w:t>rebase</w:t>
+      </w:r>
+      <w:proofErr w:type="spellEnd"/>
+      <w:r>
+        <w:t xml:space="preserve"> -i HEAD~3</w:t>
+      </w:r>
+    </w:p>
+    <w:p>
+      <w:pPr>
+        <w:spacing w:after="0"/>
+        <w:jc w:val="both"/>
+      </w:pPr>
+      <w:r>
+        <w:t xml:space="preserve">Напомним, что это команда перебазирования – каждый </w:t>
+      </w:r>
+      <w:proofErr w:type="spellStart"/>
+      <w:r>
+        <w:t>коммит</w:t>
+      </w:r>
+      <w:proofErr w:type="spellEnd"/>
+      <w:r>
+        <w:t>, входящий в диапазон HEAD~</w:t>
+      </w:r>
+      <w:proofErr w:type="gramStart"/>
+      <w:r>
+        <w:t>3..</w:t>
+      </w:r>
+      <w:proofErr w:type="gramEnd"/>
+      <w:r>
+        <w:t xml:space="preserve">HEAD, будет изменен вне зависимости от того, изменили вы сообщение или нет. Не включайте в такой диапазон </w:t>
+      </w:r>
+      <w:proofErr w:type="spellStart"/>
+      <w:r>
+        <w:t>коммит</w:t>
+      </w:r>
+      <w:proofErr w:type="spellEnd"/>
+      <w:r>
+        <w:t>, который уже был отправлен на центральный сервер: сделав это, вы можете запутать других разработчиков, предоставив вторую версию одних и тех же изменений.</w:t>
       </w:r>
     </w:p>
     <w:p>
@@ -1214,7 +2356,15 @@
         <w:t>Выполнение этой команды отобразит в вашем текс</w:t>
       </w:r>
       <w:r>
-        <w:t>товом редакторе список коммитов.</w:t>
+        <w:t xml:space="preserve">товом редакторе список </w:t>
+      </w:r>
+      <w:proofErr w:type="spellStart"/>
+      <w:r>
+        <w:t>коммитов</w:t>
+      </w:r>
+      <w:proofErr w:type="spellEnd"/>
+      <w:r>
+        <w:t>.</w:t>
       </w:r>
       <w:r>
         <w:t xml:space="preserve"> </w:t>
@@ -1232,10 +2382,42 @@
         <w:jc w:val="both"/>
       </w:pPr>
       <w:r>
-        <w:t xml:space="preserve">Команда rebase в интерактивном режиме предоставит вам скрипт, который она будет выполнять. Она начнет с коммита, который вы указали в командной строке (HEAD~3) и повторит изменения, внесенные каждой из коммитов, сверху </w:t>
-      </w:r>
-      <w:r>
-        <w:t>вниз. Наверху отображается самый старый коммит, а не самый новый, потому что он будет повторен первым</w:t>
+        <w:t>Команда </w:t>
+      </w:r>
+      <w:proofErr w:type="spellStart"/>
+      <w:r>
+        <w:t>rebase</w:t>
+      </w:r>
+      <w:proofErr w:type="spellEnd"/>
+      <w:r>
+        <w:t xml:space="preserve"> в интерактивном режиме предоставит вам скрипт, который она будет выполнять. Она начнет с </w:t>
+      </w:r>
+      <w:proofErr w:type="spellStart"/>
+      <w:r>
+        <w:t>коммита</w:t>
+      </w:r>
+      <w:proofErr w:type="spellEnd"/>
+      <w:r>
+        <w:t xml:space="preserve">, который вы указали в командной строке (HEAD~3) и повторит изменения, внесенные каждой из </w:t>
+      </w:r>
+      <w:proofErr w:type="spellStart"/>
+      <w:r>
+        <w:t>коммитов</w:t>
+      </w:r>
+      <w:proofErr w:type="spellEnd"/>
+      <w:r>
+        <w:t xml:space="preserve">, сверху </w:t>
+      </w:r>
+      <w:r>
+        <w:t xml:space="preserve">вниз. Наверху отображается самый старый </w:t>
+      </w:r>
+      <w:proofErr w:type="spellStart"/>
+      <w:r>
+        <w:t>коммит</w:t>
+      </w:r>
+      <w:proofErr w:type="spellEnd"/>
+      <w:r>
+        <w:t>, а не самый новый, потому что он будет повторен первым</w:t>
       </w:r>
       <w:r>
         <w:t>.</w:t>
@@ -1247,37 +2429,123 @@
         <w:jc w:val="both"/>
       </w:pPr>
       <w:r>
-        <w:t>Вам необходимо изменить скрипт так, чтобы он остановился на коммите, который вы хотите изменить. Для этого измените слово ‘pick’ на слово ‘edit’ напр</w:t>
+        <w:t xml:space="preserve">Вам необходимо изменить скрипт так, чтобы он остановился на </w:t>
+      </w:r>
+      <w:proofErr w:type="spellStart"/>
+      <w:r>
+        <w:t>коммите</w:t>
+      </w:r>
+      <w:proofErr w:type="spellEnd"/>
+      <w:r>
+        <w:t>, который вы хотите изменить. Для этого измените слово ‘</w:t>
+      </w:r>
+      <w:proofErr w:type="spellStart"/>
+      <w:r>
+        <w:t>pick</w:t>
+      </w:r>
+      <w:proofErr w:type="spellEnd"/>
+      <w:r>
+        <w:t>’ на слово ‘</w:t>
+      </w:r>
+      <w:proofErr w:type="spellStart"/>
+      <w:r>
+        <w:t>edit</w:t>
+      </w:r>
+      <w:proofErr w:type="spellEnd"/>
+      <w:r>
+        <w:t>’ напр</w:t>
       </w:r>
       <w:r>
         <w:t>отив каждого</w:t>
       </w:r>
       <w:r>
-        <w:t xml:space="preserve"> из коммитов, после которых скрипт должен остановиться. Например, для изменения сообщения только третьего коммита, измените файл следующим образом:</w:t>
-      </w:r>
-    </w:p>
-    <w:p>
-      <w:pPr>
-        <w:spacing w:after="0"/>
-        <w:jc w:val="both"/>
-      </w:pPr>
-      <w:r>
-        <w:t>Когда вы сохраните сообщение и выйдете из редактора, Git переместит вас к самому раннему коммиту из списка и вернет вас в командную строку со следующим сообщением:</w:t>
-      </w:r>
-    </w:p>
-    <w:p>
-      <w:pPr>
-        <w:spacing w:after="0"/>
-        <w:jc w:val="both"/>
-        <w:rPr>
-          <w:lang w:val="en-US"/>
-        </w:rPr>
-      </w:pPr>
-      <w:r>
-        <w:rPr>
-          <w:lang w:val="en-US"/>
-        </w:rPr>
-        <w:t>$ git rebase -i HEAD~3</w:t>
+        <w:t xml:space="preserve"> из </w:t>
+      </w:r>
+      <w:proofErr w:type="spellStart"/>
+      <w:r>
+        <w:t>коммитов</w:t>
+      </w:r>
+      <w:proofErr w:type="spellEnd"/>
+      <w:r>
+        <w:t xml:space="preserve">, после которых скрипт должен остановиться. Например, для изменения сообщения только третьего </w:t>
+      </w:r>
+      <w:proofErr w:type="spellStart"/>
+      <w:r>
+        <w:t>коммита</w:t>
+      </w:r>
+      <w:proofErr w:type="spellEnd"/>
+      <w:r>
+        <w:t>, измените файл следующим образом:</w:t>
+      </w:r>
+    </w:p>
+    <w:p>
+      <w:pPr>
+        <w:spacing w:after="0"/>
+        <w:jc w:val="both"/>
+      </w:pPr>
+      <w:r>
+        <w:t xml:space="preserve">Когда вы сохраните сообщение и выйдете из редактора, </w:t>
+      </w:r>
+      <w:proofErr w:type="spellStart"/>
+      <w:r>
+        <w:t>Git</w:t>
+      </w:r>
+      <w:proofErr w:type="spellEnd"/>
+      <w:r>
+        <w:t xml:space="preserve"> переместит вас к самому раннему </w:t>
+      </w:r>
+      <w:proofErr w:type="spellStart"/>
+      <w:r>
+        <w:t>коммиту</w:t>
+      </w:r>
+      <w:proofErr w:type="spellEnd"/>
+      <w:r>
+        <w:t xml:space="preserve"> из списка и вернет вас в командную строку со следующим сообщением:</w:t>
+      </w:r>
+    </w:p>
+    <w:p>
+      <w:pPr>
+        <w:spacing w:after="0"/>
+        <w:jc w:val="both"/>
+        <w:rPr>
+          <w:lang w:val="en-US"/>
+        </w:rPr>
+      </w:pPr>
+      <w:r>
+        <w:rPr>
+          <w:lang w:val="en-US"/>
+        </w:rPr>
+        <w:t xml:space="preserve">$ </w:t>
+      </w:r>
+      <w:proofErr w:type="spellStart"/>
+      <w:proofErr w:type="gramStart"/>
+      <w:r>
+        <w:rPr>
+          <w:lang w:val="en-US"/>
+        </w:rPr>
+        <w:t>git</w:t>
+      </w:r>
+      <w:proofErr w:type="spellEnd"/>
+      <w:proofErr w:type="gramEnd"/>
+      <w:r>
+        <w:rPr>
+          <w:lang w:val="en-US"/>
+        </w:rPr>
+        <w:t xml:space="preserve"> rebase -</w:t>
+      </w:r>
+      <w:proofErr w:type="spellStart"/>
+      <w:r>
+        <w:rPr>
+          <w:lang w:val="en-US"/>
+        </w:rPr>
+        <w:t>i</w:t>
+      </w:r>
+      <w:proofErr w:type="spellEnd"/>
+      <w:r>
+        <w:rPr>
+          <w:lang w:val="en-US"/>
+        </w:rPr>
+        <w:t xml:space="preserve"> HEAD~3</w:t>
       </w:r>
     </w:p>
     <w:p>
@@ -1331,56 +2599,104 @@
         <w:rPr>
           <w:lang w:val="en-US"/>
         </w:rPr>
-        <w:t xml:space="preserve">       git commit --amend</w:t>
-      </w:r>
-    </w:p>
-    <w:p>
-      <w:pPr>
-        <w:spacing w:after="0"/>
-        <w:jc w:val="both"/>
-        <w:rPr>
-          <w:lang w:val="en-US"/>
-        </w:rPr>
-      </w:pPr>
-    </w:p>
-    <w:p>
-      <w:pPr>
-        <w:spacing w:after="0"/>
-        <w:jc w:val="both"/>
-        <w:rPr>
-          <w:lang w:val="en-US"/>
-        </w:rPr>
-      </w:pPr>
-      <w:r>
-        <w:rPr>
-          <w:lang w:val="en-US"/>
-        </w:rPr>
-        <w:t>Once you’re satisfied with your changes, run</w:t>
-      </w:r>
-    </w:p>
-    <w:p>
-      <w:pPr>
-        <w:spacing w:after="0"/>
-        <w:jc w:val="both"/>
-        <w:rPr>
-          <w:lang w:val="en-US"/>
-        </w:rPr>
-      </w:pPr>
-    </w:p>
-    <w:p>
-      <w:pPr>
-        <w:spacing w:after="0"/>
-        <w:jc w:val="both"/>
-      </w:pPr>
-      <w:r>
-        <w:rPr>
-          <w:lang w:val="en-US"/>
-        </w:rPr>
         <w:t xml:space="preserve">       </w:t>
       </w:r>
-      <w:r>
-        <w:t>git rebase --continue</w:t>
-      </w:r>
+      <w:proofErr w:type="spellStart"/>
+      <w:proofErr w:type="gramStart"/>
+      <w:r>
+        <w:rPr>
+          <w:lang w:val="en-US"/>
+        </w:rPr>
+        <w:t>git</w:t>
+      </w:r>
+      <w:proofErr w:type="spellEnd"/>
+      <w:proofErr w:type="gramEnd"/>
+      <w:r>
+        <w:rPr>
+          <w:lang w:val="en-US"/>
+        </w:rPr>
+        <w:t xml:space="preserve"> commit --amend</w:t>
+      </w:r>
+    </w:p>
+    <w:p>
+      <w:pPr>
+        <w:spacing w:after="0"/>
+        <w:jc w:val="both"/>
+        <w:rPr>
+          <w:lang w:val="en-US"/>
+        </w:rPr>
+      </w:pPr>
+    </w:p>
+    <w:p>
+      <w:pPr>
+        <w:spacing w:after="0"/>
+        <w:jc w:val="both"/>
+        <w:rPr>
+          <w:lang w:val="en-US"/>
+        </w:rPr>
+      </w:pPr>
+      <w:r>
+        <w:rPr>
+          <w:lang w:val="en-US"/>
+        </w:rPr>
+        <w:t xml:space="preserve">Once </w:t>
+      </w:r>
+      <w:proofErr w:type="gramStart"/>
+      <w:r>
+        <w:rPr>
+          <w:lang w:val="en-US"/>
+        </w:rPr>
+        <w:t>you’re</w:t>
+      </w:r>
+      <w:proofErr w:type="gramEnd"/>
+      <w:r>
+        <w:rPr>
+          <w:lang w:val="en-US"/>
+        </w:rPr>
+        <w:t xml:space="preserve"> satisfied with your changes, run</w:t>
+      </w:r>
+    </w:p>
+    <w:p>
+      <w:pPr>
+        <w:spacing w:after="0"/>
+        <w:jc w:val="both"/>
+        <w:rPr>
+          <w:lang w:val="en-US"/>
+        </w:rPr>
+      </w:pPr>
+    </w:p>
+    <w:p>
+      <w:pPr>
+        <w:spacing w:after="0"/>
+        <w:jc w:val="both"/>
+      </w:pPr>
+      <w:r>
+        <w:rPr>
+          <w:lang w:val="en-US"/>
+        </w:rPr>
+        <w:t xml:space="preserve">       </w:t>
+      </w:r>
+      <w:proofErr w:type="spellStart"/>
+      <w:r>
+        <w:t>git</w:t>
+      </w:r>
+      <w:proofErr w:type="spellEnd"/>
+      <w:r>
+        <w:t xml:space="preserve"> </w:t>
+      </w:r>
+      <w:proofErr w:type="spellStart"/>
+      <w:r>
+        <w:t>rebase</w:t>
+      </w:r>
+      <w:proofErr w:type="spellEnd"/>
+      <w:r>
+        <w:t xml:space="preserve"> --</w:t>
+      </w:r>
+      <w:proofErr w:type="spellStart"/>
+      <w:r>
+        <w:t>continue</w:t>
+      </w:r>
+      <w:proofErr w:type="spellEnd"/>
     </w:p>
     <w:p>
       <w:pPr>
@@ -1397,150 +2713,519 @@
         <w:jc w:val="both"/>
       </w:pPr>
       <w:r>
-        <w:t>$ git commit --amend</w:t>
-      </w:r>
-    </w:p>
-    <w:p>
-      <w:pPr>
-        <w:spacing w:after="0"/>
-        <w:jc w:val="both"/>
-      </w:pPr>
-      <w:r>
-        <w:t>Измените сообщение коммита и выйдите из редактора. Затем выполните</w:t>
-      </w:r>
-    </w:p>
-    <w:p>
-      <w:pPr>
-        <w:spacing w:after="0"/>
-        <w:jc w:val="both"/>
-      </w:pPr>
-      <w:r>
-        <w:t>$ git rebase --continue</w:t>
-      </w:r>
-    </w:p>
-    <w:p>
-      <w:pPr>
-        <w:spacing w:after="0"/>
-        <w:jc w:val="both"/>
-      </w:pPr>
-      <w:r>
-        <w:t>Эта команда автоматически применит два оставшиеся коммита и завершится. Если вы измените ‘pick’ на ‘edit’ в других строках, то можете повторить эти шаги для соответствующих коммитов. Каждый раз Git будет останавливаться, позволяя вам исправить коммит, и продолжит, когда вы закончите.</w:t>
-      </w:r>
-    </w:p>
-    <w:p>
-      <w:pPr>
-        <w:spacing w:after="0"/>
-        <w:jc w:val="both"/>
-        <w:rPr>
-          <w:b/>
-          <w:bCs/>
-        </w:rPr>
-      </w:pPr>
-    </w:p>
-    <w:p>
-      <w:pPr>
-        <w:spacing w:after="0"/>
-        <w:jc w:val="both"/>
-        <w:rPr>
-          <w:b/>
-          <w:bCs/>
-        </w:rPr>
-      </w:pPr>
-      <w:r>
-        <w:rPr>
-          <w:b/>
-          <w:bCs/>
-        </w:rPr>
-        <w:t>Объединение коммитов</w:t>
-      </w:r>
-    </w:p>
-    <w:p>
-      <w:pPr>
-        <w:spacing w:after="0"/>
-        <w:jc w:val="both"/>
-      </w:pPr>
-      <w:r>
-        <w:t xml:space="preserve">С помощью интерактивного режима команды rebase также можно объединить несколько коммитов в один. </w:t>
-      </w:r>
-    </w:p>
-    <w:p>
-      <w:pPr>
-        <w:spacing w:after="0"/>
-        <w:jc w:val="both"/>
-      </w:pPr>
-      <w:r>
-        <w:t xml:space="preserve">Если вместо “pick” или “edit” вы укажете “squash”, Git применит изменения из текущего и предыдущего коммитов и предложит вам объединить их сообщения. </w:t>
-      </w:r>
-    </w:p>
-    <w:p>
-      <w:pPr>
-        <w:spacing w:after="0"/>
-        <w:jc w:val="both"/>
-      </w:pPr>
-      <w:r>
-        <w:t xml:space="preserve">Когда вы сохраните скрипт и выйдете из редактора, Git применит изменения всех </w:t>
+        <w:t xml:space="preserve">$ </w:t>
+      </w:r>
+      <w:proofErr w:type="spellStart"/>
+      <w:r>
+        <w:t>git</w:t>
+      </w:r>
+      <w:proofErr w:type="spellEnd"/>
+      <w:r>
+        <w:t xml:space="preserve"> </w:t>
+      </w:r>
+      <w:proofErr w:type="spellStart"/>
+      <w:r>
+        <w:t>commit</w:t>
+      </w:r>
+      <w:proofErr w:type="spellEnd"/>
+      <w:r>
+        <w:t xml:space="preserve"> --</w:t>
+      </w:r>
+      <w:proofErr w:type="spellStart"/>
+      <w:r>
+        <w:t>amend</w:t>
+      </w:r>
+      <w:proofErr w:type="spellEnd"/>
+    </w:p>
+    <w:p>
+      <w:pPr>
+        <w:spacing w:after="0"/>
+        <w:jc w:val="both"/>
+      </w:pPr>
+      <w:r>
+        <w:t xml:space="preserve">Измените сообщение </w:t>
+      </w:r>
+      <w:proofErr w:type="spellStart"/>
+      <w:r>
+        <w:t>коммита</w:t>
+      </w:r>
+      <w:proofErr w:type="spellEnd"/>
+      <w:r>
+        <w:t xml:space="preserve"> и выйдите из редактора. Затем выполните</w:t>
+      </w:r>
+    </w:p>
+    <w:p>
+      <w:pPr>
+        <w:spacing w:after="0"/>
+        <w:jc w:val="both"/>
+      </w:pPr>
+      <w:r>
+        <w:t xml:space="preserve">$ </w:t>
+      </w:r>
+      <w:proofErr w:type="spellStart"/>
+      <w:r>
+        <w:t>git</w:t>
+      </w:r>
+      <w:proofErr w:type="spellEnd"/>
+      <w:r>
+        <w:t xml:space="preserve"> </w:t>
+      </w:r>
+      <w:proofErr w:type="spellStart"/>
+      <w:r>
+        <w:t>rebase</w:t>
+      </w:r>
+      <w:proofErr w:type="spellEnd"/>
+      <w:r>
+        <w:t xml:space="preserve"> --</w:t>
+      </w:r>
+      <w:proofErr w:type="spellStart"/>
+      <w:r>
+        <w:t>continue</w:t>
+      </w:r>
+      <w:proofErr w:type="spellEnd"/>
+    </w:p>
+    <w:p>
+      <w:pPr>
+        <w:spacing w:after="0"/>
+        <w:jc w:val="both"/>
+      </w:pPr>
+      <w:r>
+        <w:t xml:space="preserve">Эта команда автоматически применит два оставшиеся </w:t>
+      </w:r>
+      <w:proofErr w:type="spellStart"/>
+      <w:r>
+        <w:t>коммита</w:t>
+      </w:r>
+      <w:proofErr w:type="spellEnd"/>
+      <w:r>
+        <w:t xml:space="preserve"> и завершится. Если вы измените ‘</w:t>
+      </w:r>
+      <w:proofErr w:type="spellStart"/>
+      <w:r>
+        <w:t>pick</w:t>
+      </w:r>
+      <w:proofErr w:type="spellEnd"/>
+      <w:r>
+        <w:t>’ на ‘</w:t>
+      </w:r>
+      <w:proofErr w:type="spellStart"/>
+      <w:r>
+        <w:t>edit</w:t>
+      </w:r>
+      <w:proofErr w:type="spellEnd"/>
+      <w:r>
+        <w:t xml:space="preserve">’ в других строках, то можете повторить эти шаги для соответствующих </w:t>
+      </w:r>
+      <w:proofErr w:type="spellStart"/>
+      <w:r>
+        <w:t>коммитов</w:t>
+      </w:r>
+      <w:proofErr w:type="spellEnd"/>
+      <w:r>
+        <w:t xml:space="preserve">. Каждый раз </w:t>
+      </w:r>
+      <w:proofErr w:type="spellStart"/>
+      <w:r>
+        <w:t>Git</w:t>
+      </w:r>
+      <w:proofErr w:type="spellEnd"/>
+      <w:r>
+        <w:t xml:space="preserve"> будет останавливаться, позволяя вам исправить </w:t>
+      </w:r>
+      <w:proofErr w:type="spellStart"/>
+      <w:r>
+        <w:t>коммит</w:t>
+      </w:r>
+      <w:proofErr w:type="spellEnd"/>
+      <w:r>
+        <w:t>, и продолжит, когда вы закончите.</w:t>
+      </w:r>
+    </w:p>
+    <w:p>
+      <w:pPr>
+        <w:spacing w:after="0"/>
+        <w:jc w:val="both"/>
+        <w:rPr>
+          <w:b/>
+          <w:bCs/>
+        </w:rPr>
+      </w:pPr>
+    </w:p>
+    <w:p>
+      <w:pPr>
+        <w:spacing w:after="0"/>
+        <w:jc w:val="both"/>
+        <w:rPr>
+          <w:b/>
+          <w:bCs/>
+        </w:rPr>
+      </w:pPr>
+      <w:r>
+        <w:rPr>
+          <w:b/>
+          <w:bCs/>
+        </w:rPr>
+        <w:t xml:space="preserve">Объединение </w:t>
+      </w:r>
+      <w:proofErr w:type="spellStart"/>
+      <w:r>
+        <w:rPr>
+          <w:b/>
+          <w:bCs/>
+        </w:rPr>
+        <w:t>коммитов</w:t>
+      </w:r>
+      <w:proofErr w:type="spellEnd"/>
+    </w:p>
+    <w:p>
+      <w:pPr>
+        <w:spacing w:after="0"/>
+        <w:jc w:val="both"/>
+      </w:pPr>
+      <w:r>
+        <w:t>С помощью интерактивного режима команды </w:t>
+      </w:r>
+      <w:proofErr w:type="spellStart"/>
+      <w:r>
+        <w:t>rebase</w:t>
+      </w:r>
+      <w:proofErr w:type="spellEnd"/>
+      <w:r>
+        <w:t xml:space="preserve"> также можно объединить несколько </w:t>
+      </w:r>
+      <w:proofErr w:type="spellStart"/>
+      <w:r>
+        <w:t>коммитов</w:t>
+      </w:r>
+      <w:proofErr w:type="spellEnd"/>
+      <w:r>
+        <w:t xml:space="preserve"> в один. </w:t>
+      </w:r>
+    </w:p>
+    <w:p>
+      <w:pPr>
+        <w:spacing w:after="0"/>
+        <w:jc w:val="both"/>
+      </w:pPr>
+      <w:r>
+        <w:t>Если вместо “</w:t>
+      </w:r>
+      <w:proofErr w:type="spellStart"/>
+      <w:r>
+        <w:t>pick</w:t>
+      </w:r>
+      <w:proofErr w:type="spellEnd"/>
+      <w:r>
+        <w:t>” или “</w:t>
+      </w:r>
+      <w:proofErr w:type="spellStart"/>
+      <w:r>
+        <w:t>edit</w:t>
+      </w:r>
+      <w:proofErr w:type="spellEnd"/>
+      <w:r>
+        <w:t>” вы укажете “</w:t>
+      </w:r>
+      <w:proofErr w:type="spellStart"/>
+      <w:r>
+        <w:t>squash</w:t>
+      </w:r>
+      <w:proofErr w:type="spellEnd"/>
+      <w:r>
+        <w:t xml:space="preserve">”, </w:t>
+      </w:r>
+      <w:proofErr w:type="spellStart"/>
+      <w:r>
+        <w:t>Git</w:t>
+      </w:r>
+      <w:proofErr w:type="spellEnd"/>
+      <w:r>
+        <w:t xml:space="preserve"> применит изменения из текущего и предыдущего </w:t>
+      </w:r>
+      <w:proofErr w:type="spellStart"/>
+      <w:r>
+        <w:t>коммитов</w:t>
+      </w:r>
+      <w:proofErr w:type="spellEnd"/>
+      <w:r>
+        <w:t xml:space="preserve"> и предложит вам объединить их сообщения. </w:t>
+      </w:r>
+    </w:p>
+    <w:p>
+      <w:pPr>
+        <w:spacing w:after="0"/>
+        <w:jc w:val="both"/>
+      </w:pPr>
+      <w:r>
+        <w:t xml:space="preserve">Когда вы сохраните скрипт и выйдете из редактора, </w:t>
+      </w:r>
+      <w:proofErr w:type="spellStart"/>
+      <w:r>
+        <w:t>Git</w:t>
+      </w:r>
+      <w:proofErr w:type="spellEnd"/>
+      <w:r>
+        <w:t xml:space="preserve"> применит изменения всех </w:t>
       </w:r>
       <w:r>
         <w:t xml:space="preserve">этих </w:t>
       </w:r>
-      <w:r>
-        <w:t>коммитов и затем вернет вас обратно в редактор, чтобы вы могли объединить сообщения коммитов:</w:t>
-      </w:r>
-    </w:p>
-    <w:p>
-      <w:pPr>
-        <w:spacing w:after="0"/>
-        <w:jc w:val="both"/>
-      </w:pPr>
-      <w:r>
-        <w:t>После сохранения сообщения, вы получите один коммит, содержащий изменения всех трех коммитов, существовавших ранее.</w:t>
-      </w:r>
-    </w:p>
-    <w:p>
-      <w:pPr>
-        <w:spacing w:after="0"/>
-        <w:jc w:val="both"/>
-      </w:pPr>
-    </w:p>
-    <w:p>
-      <w:pPr>
-        <w:spacing w:after="0"/>
-        <w:jc w:val="both"/>
-        <w:rPr>
-          <w:b/>
-          <w:bCs/>
-        </w:rPr>
-      </w:pPr>
-      <w:r>
-        <w:rPr>
-          <w:b/>
-          <w:bCs/>
-        </w:rPr>
-        <w:t>Разбиение коммита</w:t>
-      </w:r>
-    </w:p>
-    <w:p>
-      <w:pPr>
-        <w:spacing w:after="0"/>
-        <w:jc w:val="both"/>
-      </w:pPr>
-      <w:r>
-        <w:t>Разбиение коммита отменяет его и позволяет затем по частям индексировать и фиксировать изменения, создавая таким образом столько коммитов, сколько вам нужно. Например, предположим, что вы хотите разбить средний коммит на три. Вы можете добиться этого, изменив в скрипте rebase -iинструкцию для разбиваемой коммита на “edit”:</w:t>
-      </w:r>
-    </w:p>
-    <w:p>
-      <w:pPr>
-        <w:spacing w:after="0"/>
-        <w:jc w:val="both"/>
-      </w:pPr>
-    </w:p>
-    <w:p>
-      <w:pPr>
-        <w:spacing w:after="0"/>
-        <w:jc w:val="both"/>
-      </w:pPr>
-      <w:r>
-        <w:t>Затем, когда скрипт вернет вас в командную строку, вам нужно будет отменить индексацию изменений этого коммита, и создать несколько коммитов на основе этих изменений. Когда вы сохраните скрипт и выйдете из редактора, Git переместится на родителя первого коммита в вашем списке, применит первый коммит (f7f3f6d), применит второй (310154e), и вернет вас в консоль. Здесь вы можете отменить коммит с помощью команды git reset HEAD^, которая, фактически, отменит этот коммит и удалит из индекса измененные файлы. Теперь вы можете добавлять в индекс и фиксировать файлы, пока не создадите требуемые коммиты, а после этого выполнить команду git rebase --continue:</w:t>
+      <w:proofErr w:type="spellStart"/>
+      <w:r>
+        <w:t>коммитов</w:t>
+      </w:r>
+      <w:proofErr w:type="spellEnd"/>
+      <w:r>
+        <w:t xml:space="preserve"> и затем вернет вас обратно в редактор, чтобы вы могли объединить сообщения </w:t>
+      </w:r>
+      <w:proofErr w:type="spellStart"/>
+      <w:r>
+        <w:t>коммитов</w:t>
+      </w:r>
+      <w:proofErr w:type="spellEnd"/>
+      <w:r>
+        <w:t>:</w:t>
+      </w:r>
+    </w:p>
+    <w:p>
+      <w:pPr>
+        <w:spacing w:after="0"/>
+        <w:jc w:val="both"/>
+      </w:pPr>
+      <w:r>
+        <w:t xml:space="preserve">После сохранения сообщения, вы получите один </w:t>
+      </w:r>
+      <w:proofErr w:type="spellStart"/>
+      <w:r>
+        <w:t>коммит</w:t>
+      </w:r>
+      <w:proofErr w:type="spellEnd"/>
+      <w:r>
+        <w:t xml:space="preserve">, содержащий изменения всех трех </w:t>
+      </w:r>
+      <w:proofErr w:type="spellStart"/>
+      <w:r>
+        <w:t>коммитов</w:t>
+      </w:r>
+      <w:proofErr w:type="spellEnd"/>
+      <w:r>
+        <w:t>, существовавших ранее.</w:t>
+      </w:r>
+    </w:p>
+    <w:p>
+      <w:pPr>
+        <w:spacing w:after="0"/>
+        <w:jc w:val="both"/>
+      </w:pPr>
+    </w:p>
+    <w:p>
+      <w:pPr>
+        <w:spacing w:after="0"/>
+        <w:jc w:val="both"/>
+        <w:rPr>
+          <w:b/>
+          <w:bCs/>
+        </w:rPr>
+      </w:pPr>
+      <w:r>
+        <w:rPr>
+          <w:b/>
+          <w:bCs/>
+        </w:rPr>
+        <w:t xml:space="preserve">Разбиение </w:t>
+      </w:r>
+      <w:proofErr w:type="spellStart"/>
+      <w:r>
+        <w:rPr>
+          <w:b/>
+          <w:bCs/>
+        </w:rPr>
+        <w:t>коммита</w:t>
+      </w:r>
+      <w:proofErr w:type="spellEnd"/>
+    </w:p>
+    <w:p>
+      <w:pPr>
+        <w:spacing w:after="0"/>
+        <w:jc w:val="both"/>
+      </w:pPr>
+      <w:r>
+        <w:t xml:space="preserve">Разбиение </w:t>
+      </w:r>
+      <w:proofErr w:type="spellStart"/>
+      <w:r>
+        <w:t>коммита</w:t>
+      </w:r>
+      <w:proofErr w:type="spellEnd"/>
+      <w:r>
+        <w:t xml:space="preserve"> отменяет его и позволяет затем по частям индексировать и фиксировать изменения, создавая таким образом столько </w:t>
+      </w:r>
+      <w:proofErr w:type="spellStart"/>
+      <w:r>
+        <w:t>коммитов</w:t>
+      </w:r>
+      <w:proofErr w:type="spellEnd"/>
+      <w:r>
+        <w:t xml:space="preserve">, сколько вам нужно. Например, предположим, что вы хотите разбить средний </w:t>
+      </w:r>
+      <w:proofErr w:type="spellStart"/>
+      <w:r>
+        <w:t>коммит</w:t>
+      </w:r>
+      <w:proofErr w:type="spellEnd"/>
+      <w:r>
+        <w:t xml:space="preserve"> на три. Вы можете добиться этого, изменив в скрипте </w:t>
+      </w:r>
+      <w:proofErr w:type="spellStart"/>
+      <w:r>
+        <w:t>rebase</w:t>
+      </w:r>
+      <w:proofErr w:type="spellEnd"/>
+      <w:r>
+        <w:t xml:space="preserve"> -</w:t>
+      </w:r>
+      <w:proofErr w:type="spellStart"/>
+      <w:r>
+        <w:t>iинструкцию</w:t>
+      </w:r>
+      <w:proofErr w:type="spellEnd"/>
+      <w:r>
+        <w:t xml:space="preserve"> для разбиваемой </w:t>
+      </w:r>
+      <w:proofErr w:type="spellStart"/>
+      <w:r>
+        <w:t>коммита</w:t>
+      </w:r>
+      <w:proofErr w:type="spellEnd"/>
+      <w:r>
+        <w:t xml:space="preserve"> на “</w:t>
+      </w:r>
+      <w:proofErr w:type="spellStart"/>
+      <w:r>
+        <w:t>edit</w:t>
+      </w:r>
+      <w:proofErr w:type="spellEnd"/>
+      <w:r>
+        <w:t>”:</w:t>
+      </w:r>
+    </w:p>
+    <w:p>
+      <w:pPr>
+        <w:spacing w:after="0"/>
+        <w:jc w:val="both"/>
+      </w:pPr>
+    </w:p>
+    <w:p>
+      <w:pPr>
+        <w:spacing w:after="0"/>
+        <w:jc w:val="both"/>
+      </w:pPr>
+      <w:r>
+        <w:t xml:space="preserve">Затем, когда скрипт вернет вас в командную строку, вам нужно будет отменить индексацию изменений этого </w:t>
+      </w:r>
+      <w:proofErr w:type="spellStart"/>
+      <w:r>
+        <w:t>коммита</w:t>
+      </w:r>
+      <w:proofErr w:type="spellEnd"/>
+      <w:r>
+        <w:t xml:space="preserve">, и создать несколько </w:t>
+      </w:r>
+      <w:proofErr w:type="spellStart"/>
+      <w:r>
+        <w:t>коммитов</w:t>
+      </w:r>
+      <w:proofErr w:type="spellEnd"/>
+      <w:r>
+        <w:t xml:space="preserve"> на основе этих изменений. Когда вы сохраните скрипт и выйдете из редактора, </w:t>
+      </w:r>
+      <w:proofErr w:type="spellStart"/>
+      <w:r>
+        <w:t>Git</w:t>
+      </w:r>
+      <w:proofErr w:type="spellEnd"/>
+      <w:r>
+        <w:t xml:space="preserve"> переместится на родителя первого </w:t>
+      </w:r>
+      <w:proofErr w:type="spellStart"/>
+      <w:r>
+        <w:t>коммита</w:t>
+      </w:r>
+      <w:proofErr w:type="spellEnd"/>
+      <w:r>
+        <w:t xml:space="preserve"> в вашем списке, применит первый </w:t>
+      </w:r>
+      <w:proofErr w:type="spellStart"/>
+      <w:r>
+        <w:t>коммит</w:t>
+      </w:r>
+      <w:proofErr w:type="spellEnd"/>
+      <w:r>
+        <w:t xml:space="preserve"> (f7f3f6d), применит второй (310154e), и вернет вас в консоль. Здесь вы можете отменить </w:t>
+      </w:r>
+      <w:proofErr w:type="spellStart"/>
+      <w:r>
+        <w:t>коммит</w:t>
+      </w:r>
+      <w:proofErr w:type="spellEnd"/>
+      <w:r>
+        <w:t xml:space="preserve"> с помощью команды </w:t>
+      </w:r>
+      <w:proofErr w:type="spellStart"/>
+      <w:r>
+        <w:t>git</w:t>
+      </w:r>
+      <w:proofErr w:type="spellEnd"/>
+      <w:r>
+        <w:t xml:space="preserve"> </w:t>
+      </w:r>
+      <w:proofErr w:type="spellStart"/>
+      <w:r>
+        <w:t>reset</w:t>
+      </w:r>
+      <w:proofErr w:type="spellEnd"/>
+      <w:r>
+        <w:t xml:space="preserve"> HEAD^, которая, фактически, отменит этот </w:t>
+      </w:r>
+      <w:proofErr w:type="spellStart"/>
+      <w:r>
+        <w:t>коммит</w:t>
+      </w:r>
+      <w:proofErr w:type="spellEnd"/>
+      <w:r>
+        <w:t xml:space="preserve"> и удалит из индекса измененные файлы. Теперь вы можете добавлять в индекс и фиксировать файлы, пока не создадите требуемые </w:t>
+      </w:r>
+      <w:proofErr w:type="spellStart"/>
+      <w:r>
+        <w:t>коммиты</w:t>
+      </w:r>
+      <w:proofErr w:type="spellEnd"/>
+      <w:r>
+        <w:t>, а после этого выполнить команду </w:t>
+      </w:r>
+      <w:proofErr w:type="spellStart"/>
+      <w:r>
+        <w:t>git</w:t>
+      </w:r>
+      <w:proofErr w:type="spellEnd"/>
+      <w:r>
+        <w:t xml:space="preserve"> </w:t>
+      </w:r>
+      <w:proofErr w:type="spellStart"/>
+      <w:r>
+        <w:t>rebase</w:t>
+      </w:r>
+      <w:proofErr w:type="spellEnd"/>
+      <w:r>
+        <w:t xml:space="preserve"> --</w:t>
+      </w:r>
+      <w:proofErr w:type="spellStart"/>
+      <w:r>
+        <w:t>continue</w:t>
+      </w:r>
+      <w:proofErr w:type="spellEnd"/>
+      <w:r>
+        <w:t>:</w:t>
       </w:r>
     </w:p>
     <w:p>
@@ -1570,38 +3255,94 @@
           <w:b/>
           <w:bCs/>
         </w:rPr>
-        <w:t xml:space="preserve"> коммитов</w:t>
-      </w:r>
-    </w:p>
-    <w:p>
-      <w:pPr>
-        <w:spacing w:after="0"/>
-        <w:jc w:val="both"/>
-      </w:pPr>
-      <w:r>
-        <w:t>Вы также можете использовать интерактивное перебазирование для переупорядочивания или полного удаления коммитов</w:t>
-      </w:r>
-      <w:r>
-        <w:t>. Если вы хотите удалить коммит</w:t>
-      </w:r>
+        <w:t xml:space="preserve"> </w:t>
+      </w:r>
+      <w:proofErr w:type="spellStart"/>
+      <w:r>
+        <w:rPr>
+          <w:b/>
+          <w:bCs/>
+        </w:rPr>
+        <w:t>коммитов</w:t>
+      </w:r>
+      <w:proofErr w:type="spellEnd"/>
+    </w:p>
+    <w:p>
+      <w:pPr>
+        <w:spacing w:after="0"/>
+        <w:jc w:val="both"/>
+      </w:pPr>
+      <w:r>
+        <w:t xml:space="preserve">Вы также можете использовать интерактивное перебазирование для переупорядочивания или полного удаления </w:t>
+      </w:r>
+      <w:proofErr w:type="spellStart"/>
+      <w:r>
+        <w:t>коммитов</w:t>
+      </w:r>
+      <w:proofErr w:type="spellEnd"/>
+      <w:r>
+        <w:t xml:space="preserve">. Если вы хотите удалить </w:t>
+      </w:r>
+      <w:proofErr w:type="spellStart"/>
+      <w:r>
+        <w:t>коммит</w:t>
+      </w:r>
+      <w:proofErr w:type="spellEnd"/>
       <w:r>
         <w:t xml:space="preserve"> и изменить порядок, в котором были внесены </w:t>
       </w:r>
       <w:r>
-        <w:t>другие коммиты, то вы можете изменить порядок следования в скрипте и удалив ненужные коммиты.</w:t>
-      </w:r>
-    </w:p>
-    <w:p>
-      <w:pPr>
-        <w:spacing w:after="0"/>
-        <w:jc w:val="both"/>
-      </w:pPr>
-      <w:r>
-        <w:t>Когда вы сохраните скрипт и выйдете из редактора, Git переместит вашу ветку на родителя этих коммитов, применит </w:t>
-      </w:r>
-      <w:r>
-        <w:t>первый коммит</w:t>
-      </w:r>
+        <w:t xml:space="preserve">другие </w:t>
+      </w:r>
+      <w:proofErr w:type="spellStart"/>
+      <w:r>
+        <w:t>коммиты</w:t>
+      </w:r>
+      <w:proofErr w:type="spellEnd"/>
+      <w:r>
+        <w:t xml:space="preserve">, то вы можете изменить порядок следования в скрипте и удалив ненужные </w:t>
+      </w:r>
+      <w:proofErr w:type="spellStart"/>
+      <w:r>
+        <w:t>коммиты</w:t>
+      </w:r>
+      <w:proofErr w:type="spellEnd"/>
+      <w:r>
+        <w:t>.</w:t>
+      </w:r>
+    </w:p>
+    <w:p>
+      <w:pPr>
+        <w:spacing w:after="0"/>
+        <w:jc w:val="both"/>
+      </w:pPr>
+      <w:r>
+        <w:t xml:space="preserve">Когда вы сохраните скрипт и выйдете из редактора, </w:t>
+      </w:r>
+      <w:proofErr w:type="spellStart"/>
+      <w:r>
+        <w:t>Git</w:t>
+      </w:r>
+      <w:proofErr w:type="spellEnd"/>
+      <w:r>
+        <w:t xml:space="preserve"> переместит вашу ветку на родителя этих </w:t>
+      </w:r>
+      <w:proofErr w:type="spellStart"/>
+      <w:r>
+        <w:t>коммитов</w:t>
+      </w:r>
+      <w:proofErr w:type="spellEnd"/>
+      <w:r>
+        <w:t>, применит </w:t>
+      </w:r>
+      <w:r>
+        <w:t xml:space="preserve">первый </w:t>
+      </w:r>
+      <w:proofErr w:type="spellStart"/>
+      <w:r>
+        <w:t>коммит</w:t>
+      </w:r>
+      <w:proofErr w:type="spellEnd"/>
       <w:r>
         <w:t>, затем </w:t>
       </w:r>
@@ -1612,8 +3353,13 @@
         <w:t> и после этого остановится</w:t>
       </w:r>
       <w:r>
-        <w:t>, не переходя к удаленным коммитам</w:t>
-      </w:r>
+        <w:t xml:space="preserve">, не переходя к удаленным </w:t>
+      </w:r>
+      <w:proofErr w:type="spellStart"/>
+      <w:r>
+        <w:t>коммитам</w:t>
+      </w:r>
+      <w:proofErr w:type="spellEnd"/>
       <w:r>
         <w:t xml:space="preserve">. </w:t>
       </w:r>
@@ -1636,32 +3382,101 @@
         <w:rPr>
           <w:b/>
         </w:rPr>
-        <w:t>Отмена/удаление коммитов</w:t>
-      </w:r>
-    </w:p>
-    <w:p>
-      <w:pPr>
-        <w:spacing w:after="0"/>
-        <w:jc w:val="both"/>
-      </w:pPr>
+        <w:t xml:space="preserve">Отмена/удаление </w:t>
+      </w:r>
+      <w:proofErr w:type="spellStart"/>
+      <w:r>
+        <w:rPr>
+          <w:b/>
+        </w:rPr>
+        <w:t>коммитов</w:t>
+      </w:r>
+      <w:proofErr w:type="spellEnd"/>
+    </w:p>
+    <w:p>
+      <w:pPr>
+        <w:spacing w:after="0"/>
+        <w:jc w:val="both"/>
+      </w:pPr>
+      <w:proofErr w:type="spellStart"/>
       <w:r>
         <w:rPr>
           <w:b/>
         </w:rPr>
         <w:lastRenderedPageBreak/>
-        <w:t>git reset</w:t>
-      </w:r>
-      <w:r>
-        <w:t xml:space="preserve"> отменяет изменения, перенося ссылку на ветку назад, на более старый коммит. Это своего рода "переписывание истории"; git reset перенесёт ветку назад, как будто некоторых коммитов вовсе и не было.</w:t>
-      </w:r>
-    </w:p>
-    <w:p>
-      <w:pPr>
-        <w:spacing w:after="0"/>
-        <w:jc w:val="both"/>
-      </w:pPr>
-      <w:r>
-        <w:t>Reset работает на локальных ветках, в локальных репозиториях. Но этот метод переписывания истории не сработает на удалённых ветках, которые используют другие пользователи.</w:t>
+        <w:t>git</w:t>
+      </w:r>
+      <w:proofErr w:type="spellEnd"/>
+      <w:r>
+        <w:rPr>
+          <w:b/>
+        </w:rPr>
+        <w:t xml:space="preserve"> </w:t>
+      </w:r>
+      <w:proofErr w:type="spellStart"/>
+      <w:r>
+        <w:rPr>
+          <w:b/>
+        </w:rPr>
+        <w:t>reset</w:t>
+      </w:r>
+      <w:proofErr w:type="spellEnd"/>
+      <w:r>
+        <w:t xml:space="preserve"> отменяет изменения, перенося ссылку на ветку назад, на более старый </w:t>
+      </w:r>
+      <w:proofErr w:type="spellStart"/>
+      <w:r>
+        <w:t>коммит</w:t>
+      </w:r>
+      <w:proofErr w:type="spellEnd"/>
+      <w:r>
+        <w:t xml:space="preserve">. Это своего рода "переписывание истории"; </w:t>
+      </w:r>
+      <w:proofErr w:type="spellStart"/>
+      <w:r>
+        <w:t>git</w:t>
+      </w:r>
+      <w:proofErr w:type="spellEnd"/>
+      <w:r>
+        <w:t xml:space="preserve"> </w:t>
+      </w:r>
+      <w:proofErr w:type="spellStart"/>
+      <w:r>
+        <w:t>reset</w:t>
+      </w:r>
+      <w:proofErr w:type="spellEnd"/>
+      <w:r>
+        <w:t xml:space="preserve"> перенесёт ветку назад, как будто некоторых </w:t>
+      </w:r>
+      <w:proofErr w:type="spellStart"/>
+      <w:r>
+        <w:t>коммитов</w:t>
+      </w:r>
+      <w:proofErr w:type="spellEnd"/>
+      <w:r>
+        <w:t xml:space="preserve"> вовсе и не было.</w:t>
+      </w:r>
+    </w:p>
+    <w:p>
+      <w:pPr>
+        <w:spacing w:after="0"/>
+        <w:jc w:val="both"/>
+      </w:pPr>
+      <w:proofErr w:type="spellStart"/>
+      <w:r>
+        <w:t>Reset</w:t>
+      </w:r>
+      <w:proofErr w:type="spellEnd"/>
+      <w:r>
+        <w:t xml:space="preserve"> работает на локальных ветках, в локальных </w:t>
+      </w:r>
+      <w:proofErr w:type="spellStart"/>
+      <w:r>
+        <w:t>репозиториях</w:t>
+      </w:r>
+      <w:proofErr w:type="spellEnd"/>
+      <w:r>
+        <w:t>. Но этот метод переписывания истории не сработает на удалённых ветках, которые используют другие пользователи.</w:t>
       </w:r>
     </w:p>
     <w:p>
@@ -1673,35 +3488,87 @@
       <w:r>
         <w:t xml:space="preserve">команда </w:t>
       </w:r>
+      <w:proofErr w:type="spellStart"/>
       <w:r>
         <w:rPr>
           <w:u w:val="single"/>
         </w:rPr>
-        <w:t>git reset HEAD~1</w:t>
-      </w:r>
-      <w:r>
-        <w:t xml:space="preserve"> отменит один коммит в текущей ветке (один от HEAD).</w:t>
-      </w:r>
-    </w:p>
-    <w:p>
-      <w:pPr>
-        <w:spacing w:after="0"/>
-        <w:jc w:val="both"/>
-      </w:pPr>
-    </w:p>
-    <w:p>
-      <w:pPr>
-        <w:spacing w:after="0"/>
-        <w:jc w:val="both"/>
-        <w:rPr>
-          <w:b/>
-        </w:rPr>
-      </w:pPr>
-      <w:r>
-        <w:rPr>
-          <w:b/>
-        </w:rPr>
-        <w:t>git reset знает несколько "режимов"</w:t>
+        <w:t>git</w:t>
+      </w:r>
+      <w:proofErr w:type="spellEnd"/>
+      <w:r>
+        <w:rPr>
+          <w:u w:val="single"/>
+        </w:rPr>
+        <w:t xml:space="preserve"> </w:t>
+      </w:r>
+      <w:proofErr w:type="spellStart"/>
+      <w:r>
+        <w:rPr>
+          <w:u w:val="single"/>
+        </w:rPr>
+        <w:t>reset</w:t>
+      </w:r>
+      <w:proofErr w:type="spellEnd"/>
+      <w:r>
+        <w:rPr>
+          <w:u w:val="single"/>
+        </w:rPr>
+        <w:t xml:space="preserve"> HEAD~1</w:t>
+      </w:r>
+      <w:r>
+        <w:t xml:space="preserve"> отменит один </w:t>
+      </w:r>
+      <w:proofErr w:type="spellStart"/>
+      <w:r>
+        <w:t>коммит</w:t>
+      </w:r>
+      <w:proofErr w:type="spellEnd"/>
+      <w:r>
+        <w:t xml:space="preserve"> в текущей ветке (один от HEAD).</w:t>
+      </w:r>
+    </w:p>
+    <w:p>
+      <w:pPr>
+        <w:spacing w:after="0"/>
+        <w:jc w:val="both"/>
+      </w:pPr>
+    </w:p>
+    <w:p>
+      <w:pPr>
+        <w:spacing w:after="0"/>
+        <w:jc w:val="both"/>
+        <w:rPr>
+          <w:b/>
+        </w:rPr>
+      </w:pPr>
+      <w:proofErr w:type="spellStart"/>
+      <w:r>
+        <w:rPr>
+          <w:b/>
+        </w:rPr>
+        <w:t>git</w:t>
+      </w:r>
+      <w:proofErr w:type="spellEnd"/>
+      <w:r>
+        <w:rPr>
+          <w:b/>
+        </w:rPr>
+        <w:t xml:space="preserve"> </w:t>
+      </w:r>
+      <w:proofErr w:type="spellStart"/>
+      <w:r>
+        <w:rPr>
+          <w:b/>
+        </w:rPr>
+        <w:t>reset</w:t>
+      </w:r>
+      <w:proofErr w:type="spellEnd"/>
+      <w:r>
+        <w:rPr>
+          <w:b/>
+        </w:rPr>
+        <w:t xml:space="preserve"> знает несколько "режимов"</w:t>
       </w:r>
     </w:p>
     <w:p>
@@ -1725,7 +3592,63 @@
         <w:jc w:val="both"/>
       </w:pPr>
       <w:r>
-        <w:t>При использовании git reset --soft HEAD~1 отменяется последний коммит, но изменения файла остаются в рабочем дереве. Также изменения останутся в индексе, поэтому выполнение git commit создаст коммит с теми же изменениями, что и ранее удаленный.</w:t>
+        <w:t xml:space="preserve">При использовании </w:t>
+      </w:r>
+      <w:proofErr w:type="spellStart"/>
+      <w:r>
+        <w:t>git</w:t>
+      </w:r>
+      <w:proofErr w:type="spellEnd"/>
+      <w:r>
+        <w:t xml:space="preserve"> </w:t>
+      </w:r>
+      <w:proofErr w:type="spellStart"/>
+      <w:r>
+        <w:t>reset</w:t>
+      </w:r>
+      <w:proofErr w:type="spellEnd"/>
+      <w:r>
+        <w:t xml:space="preserve"> --</w:t>
+      </w:r>
+      <w:proofErr w:type="spellStart"/>
+      <w:r>
+        <w:t>soft</w:t>
+      </w:r>
+      <w:proofErr w:type="spellEnd"/>
+      <w:r>
+        <w:t xml:space="preserve"> HEAD~1 отменяется последний </w:t>
+      </w:r>
+      <w:proofErr w:type="spellStart"/>
+      <w:r>
+        <w:t>коммит</w:t>
+      </w:r>
+      <w:proofErr w:type="spellEnd"/>
+      <w:r>
+        <w:t xml:space="preserve">, но изменения файла остаются в рабочем дереве. Также изменения останутся в индексе, поэтому выполнение </w:t>
+      </w:r>
+      <w:proofErr w:type="spellStart"/>
+      <w:r>
+        <w:t>git</w:t>
+      </w:r>
+      <w:proofErr w:type="spellEnd"/>
+      <w:r>
+        <w:t xml:space="preserve"> </w:t>
+      </w:r>
+      <w:proofErr w:type="spellStart"/>
+      <w:r>
+        <w:t>commit</w:t>
+      </w:r>
+      <w:proofErr w:type="spellEnd"/>
+      <w:r>
+        <w:t xml:space="preserve"> создаст </w:t>
+      </w:r>
+      <w:proofErr w:type="spellStart"/>
+      <w:r>
+        <w:t>коммит</w:t>
+      </w:r>
+      <w:proofErr w:type="spellEnd"/>
+      <w:r>
+        <w:t xml:space="preserve"> с теми же изменениями, что и ранее удаленный.</w:t>
       </w:r>
     </w:p>
     <w:p>
@@ -1755,7 +3678,63 @@
         <w:jc w:val="both"/>
       </w:pPr>
       <w:r>
-        <w:t>Это режим по умолчанию и очень похож на мягкий. При "удалении" коммита с помощью git reset HEAD~1 вы все равно сохраните изменения в рабочем дереве, но не в индексе; так что если вы хотите "повторить" индексацию, вам нужно будет добавить изменения (git add) перед коммитом.</w:t>
+        <w:t xml:space="preserve">Это режим по умолчанию и очень похож на мягкий. При "удалении" </w:t>
+      </w:r>
+      <w:proofErr w:type="spellStart"/>
+      <w:r>
+        <w:t>коммита</w:t>
+      </w:r>
+      <w:proofErr w:type="spellEnd"/>
+      <w:r>
+        <w:t xml:space="preserve"> с помощью </w:t>
+      </w:r>
+      <w:proofErr w:type="spellStart"/>
+      <w:r>
+        <w:t>git</w:t>
+      </w:r>
+      <w:proofErr w:type="spellEnd"/>
+      <w:r>
+        <w:t xml:space="preserve"> </w:t>
+      </w:r>
+      <w:proofErr w:type="spellStart"/>
+      <w:r>
+        <w:t>reset</w:t>
+      </w:r>
+      <w:proofErr w:type="spellEnd"/>
+      <w:r>
+        <w:t xml:space="preserve"> HEAD~1 вы все равно сохраните изменения в рабочем дереве, но не в индексе; так </w:t>
+      </w:r>
+      <w:proofErr w:type="gramStart"/>
+      <w:r>
+        <w:t>что</w:t>
+      </w:r>
+      <w:proofErr w:type="gramEnd"/>
+      <w:r>
+        <w:t xml:space="preserve"> если вы хотите "повторить" индексацию, вам нужно будет добавить изменения (</w:t>
+      </w:r>
+      <w:proofErr w:type="spellStart"/>
+      <w:r>
+        <w:t>git</w:t>
+      </w:r>
+      <w:proofErr w:type="spellEnd"/>
+      <w:r>
+        <w:t xml:space="preserve"> </w:t>
+      </w:r>
+      <w:proofErr w:type="spellStart"/>
+      <w:r>
+        <w:t>add</w:t>
+      </w:r>
+      <w:proofErr w:type="spellEnd"/>
+      <w:r>
+        <w:t xml:space="preserve">) перед </w:t>
+      </w:r>
+      <w:proofErr w:type="spellStart"/>
+      <w:r>
+        <w:t>коммитом</w:t>
+      </w:r>
+      <w:proofErr w:type="spellEnd"/>
+      <w:r>
+        <w:t>.</w:t>
       </w:r>
     </w:p>
     <w:p>
@@ -1785,7 +3764,55 @@
         <w:jc w:val="both"/>
       </w:pPr>
       <w:r>
-        <w:t>При использовании git reset --hard HEAD~1 вы потеряете все незафиксированные изменения в дополнение к изменениям, внесенным в последний коммит. Изменения не останутся в вашем рабочем дереве, поэтому выполнение команды git status скажет вам, что в вашем хранилище нет никаких изменений.</w:t>
+        <w:t xml:space="preserve">При использовании </w:t>
+      </w:r>
+      <w:proofErr w:type="spellStart"/>
+      <w:r>
+        <w:t>git</w:t>
+      </w:r>
+      <w:proofErr w:type="spellEnd"/>
+      <w:r>
+        <w:t xml:space="preserve"> </w:t>
+      </w:r>
+      <w:proofErr w:type="spellStart"/>
+      <w:r>
+        <w:t>reset</w:t>
+      </w:r>
+      <w:proofErr w:type="spellEnd"/>
+      <w:r>
+        <w:t xml:space="preserve"> --</w:t>
+      </w:r>
+      <w:proofErr w:type="spellStart"/>
+      <w:r>
+        <w:t>hard</w:t>
+      </w:r>
+      <w:proofErr w:type="spellEnd"/>
+      <w:r>
+        <w:t xml:space="preserve"> HEAD~1 вы потеряете все незафиксированные изменения в дополнение к изменениям, внесенным в последний </w:t>
+      </w:r>
+      <w:proofErr w:type="spellStart"/>
+      <w:r>
+        <w:t>коммит</w:t>
+      </w:r>
+      <w:proofErr w:type="spellEnd"/>
+      <w:r>
+        <w:t xml:space="preserve">. Изменения не останутся в вашем рабочем дереве, поэтому выполнение команды </w:t>
+      </w:r>
+      <w:proofErr w:type="spellStart"/>
+      <w:r>
+        <w:t>git</w:t>
+      </w:r>
+      <w:proofErr w:type="spellEnd"/>
+      <w:r>
+        <w:t xml:space="preserve"> </w:t>
+      </w:r>
+      <w:proofErr w:type="spellStart"/>
+      <w:r>
+        <w:t>status</w:t>
+      </w:r>
+      <w:proofErr w:type="spellEnd"/>
+      <w:r>
+        <w:t xml:space="preserve"> скажет вам, что в вашем хранилище нет никаких изменений.</w:t>
       </w:r>
     </w:p>
     <w:p>
@@ -1802,42 +3829,162 @@
       <w:r>
         <w:t xml:space="preserve">Если набрать просто </w:t>
       </w:r>
-      <w:r>
-        <w:rPr>
-          <w:b/>
-        </w:rPr>
-        <w:t>git reset без всяких аргументов</w:t>
-      </w:r>
-      <w:r>
-        <w:t>, что сделает git по умолчанию?</w:t>
-      </w:r>
-    </w:p>
-    <w:p>
-      <w:pPr>
-        <w:spacing w:after="0"/>
-        <w:jc w:val="both"/>
-      </w:pPr>
-      <w:r>
-        <w:t>Без опции "git reset" интерпретируется как "git reset --mixed HEAD".</w:t>
-      </w:r>
-    </w:p>
-    <w:p>
-      <w:pPr>
-        <w:spacing w:after="0"/>
-        <w:jc w:val="both"/>
-      </w:pPr>
-      <w:r>
-        <w:t>git reset имеет три режима: мягкий, смешанный и жесткий (по умолчанию "смешанный" ).</w:t>
-      </w:r>
-    </w:p>
-    <w:p>
-      <w:pPr>
-        <w:spacing w:after="0"/>
-        <w:jc w:val="both"/>
-      </w:pPr>
-      <w:r>
-        <w:t>Как и многие другие команды git, git reset принимает аргумент, который является ссылкой на коммит</w:t>
-      </w:r>
+      <w:proofErr w:type="spellStart"/>
+      <w:r>
+        <w:rPr>
+          <w:b/>
+        </w:rPr>
+        <w:t>git</w:t>
+      </w:r>
+      <w:proofErr w:type="spellEnd"/>
+      <w:r>
+        <w:rPr>
+          <w:b/>
+        </w:rPr>
+        <w:t xml:space="preserve"> </w:t>
+      </w:r>
+      <w:proofErr w:type="spellStart"/>
+      <w:r>
+        <w:rPr>
+          <w:b/>
+        </w:rPr>
+        <w:t>reset</w:t>
+      </w:r>
+      <w:proofErr w:type="spellEnd"/>
+      <w:r>
+        <w:rPr>
+          <w:b/>
+        </w:rPr>
+        <w:t xml:space="preserve"> без всяких аргументов</w:t>
+      </w:r>
+      <w:r>
+        <w:t xml:space="preserve">, что сделает </w:t>
+      </w:r>
+      <w:proofErr w:type="spellStart"/>
+      <w:r>
+        <w:t>git</w:t>
+      </w:r>
+      <w:proofErr w:type="spellEnd"/>
+      <w:r>
+        <w:t xml:space="preserve"> по умолчанию?</w:t>
+      </w:r>
+    </w:p>
+    <w:p>
+      <w:pPr>
+        <w:spacing w:after="0"/>
+        <w:jc w:val="both"/>
+      </w:pPr>
+      <w:r>
+        <w:t>Без опции "</w:t>
+      </w:r>
+      <w:proofErr w:type="spellStart"/>
+      <w:r>
+        <w:t>git</w:t>
+      </w:r>
+      <w:proofErr w:type="spellEnd"/>
+      <w:r>
+        <w:t xml:space="preserve"> </w:t>
+      </w:r>
+      <w:proofErr w:type="spellStart"/>
+      <w:r>
+        <w:t>reset</w:t>
+      </w:r>
+      <w:proofErr w:type="spellEnd"/>
+      <w:r>
+        <w:t>" интерпретируется как "</w:t>
+      </w:r>
+      <w:proofErr w:type="spellStart"/>
+      <w:r>
+        <w:t>git</w:t>
+      </w:r>
+      <w:proofErr w:type="spellEnd"/>
+      <w:r>
+        <w:t xml:space="preserve"> </w:t>
+      </w:r>
+      <w:proofErr w:type="spellStart"/>
+      <w:r>
+        <w:t>reset</w:t>
+      </w:r>
+      <w:proofErr w:type="spellEnd"/>
+      <w:r>
+        <w:t xml:space="preserve"> --</w:t>
+      </w:r>
+      <w:proofErr w:type="spellStart"/>
+      <w:r>
+        <w:t>mixed</w:t>
+      </w:r>
+      <w:proofErr w:type="spellEnd"/>
+      <w:r>
+        <w:t xml:space="preserve"> HEAD".</w:t>
+      </w:r>
+    </w:p>
+    <w:p>
+      <w:pPr>
+        <w:spacing w:after="0"/>
+        <w:jc w:val="both"/>
+      </w:pPr>
+      <w:proofErr w:type="spellStart"/>
+      <w:r>
+        <w:t>git</w:t>
+      </w:r>
+      <w:proofErr w:type="spellEnd"/>
+      <w:r>
+        <w:t xml:space="preserve"> </w:t>
+      </w:r>
+      <w:proofErr w:type="spellStart"/>
+      <w:r>
+        <w:t>reset</w:t>
+      </w:r>
+      <w:proofErr w:type="spellEnd"/>
+      <w:r>
+        <w:t xml:space="preserve"> имеет три режима: мягкий, смешанный и жесткий (по умолчанию "смешанный</w:t>
+      </w:r>
+      <w:proofErr w:type="gramStart"/>
+      <w:r>
+        <w:t>" )</w:t>
+      </w:r>
+      <w:proofErr w:type="gramEnd"/>
+      <w:r>
+        <w:t>.</w:t>
+      </w:r>
+    </w:p>
+    <w:p>
+      <w:pPr>
+        <w:spacing w:after="0"/>
+        <w:jc w:val="both"/>
+      </w:pPr>
+      <w:r>
+        <w:t xml:space="preserve">Как и многие другие команды </w:t>
+      </w:r>
+      <w:proofErr w:type="spellStart"/>
+      <w:r>
+        <w:t>git</w:t>
+      </w:r>
+      <w:proofErr w:type="spellEnd"/>
+      <w:r>
+        <w:t xml:space="preserve">, </w:t>
+      </w:r>
+      <w:proofErr w:type="spellStart"/>
+      <w:r>
+        <w:t>git</w:t>
+      </w:r>
+      <w:proofErr w:type="spellEnd"/>
+      <w:r>
+        <w:t xml:space="preserve"> </w:t>
+      </w:r>
+      <w:proofErr w:type="spellStart"/>
+      <w:r>
+        <w:t>reset</w:t>
+      </w:r>
+      <w:proofErr w:type="spellEnd"/>
+      <w:r>
+        <w:t xml:space="preserve"> принимает аргумент, который является ссылкой на </w:t>
+      </w:r>
+      <w:proofErr w:type="spellStart"/>
+      <w:r>
+        <w:t>коммит</w:t>
+      </w:r>
+      <w:proofErr w:type="spellEnd"/>
       <w:r>
         <w:t xml:space="preserve">. </w:t>
       </w:r>
@@ -1845,47 +3992,13 @@
         <w:t>По умолчанию, если ссылка не указана, используется HEAD.</w:t>
       </w:r>
       <w:r>
-        <w:t xml:space="preserve"> По сути, команда в целом отменяет индексацию со времени последнего коммита.</w:t>
-      </w:r>
-    </w:p>
-    <w:p>
-      <w:pPr>
-        <w:spacing w:after="0"/>
-        <w:jc w:val="both"/>
-      </w:pPr>
-    </w:p>
-    <w:p>
-      <w:pPr>
-        <w:spacing w:after="0"/>
-        <w:jc w:val="both"/>
-      </w:pPr>
-    </w:p>
-    <w:p>
-      <w:pPr>
-        <w:spacing w:after="0"/>
-        <w:jc w:val="both"/>
-      </w:pPr>
-      <w:r>
-        <w:rPr>
-          <w:b/>
-        </w:rPr>
-        <w:t>git revert</w:t>
-      </w:r>
-    </w:p>
-    <w:p>
-      <w:pPr>
-        <w:spacing w:after="0"/>
-        <w:jc w:val="both"/>
-      </w:pPr>
-      <w:r>
-        <w:t xml:space="preserve">Чтобы отменить изменения на удаленных репозиториях, надо использовать </w:t>
-      </w:r>
-      <w:r>
-        <w:rPr>
-          <w:b/>
-        </w:rPr>
-        <w:t>git revert</w:t>
-      </w:r>
+        <w:t xml:space="preserve"> По сути, команда в целом отменяет индексацию со времени последнего </w:t>
+      </w:r>
+      <w:proofErr w:type="spellStart"/>
+      <w:r>
+        <w:t>коммита</w:t>
+      </w:r>
+      <w:proofErr w:type="spellEnd"/>
       <w:r>
         <w:t>.</w:t>
       </w:r>
@@ -1895,17 +4008,144 @@
         <w:spacing w:after="0"/>
         <w:jc w:val="both"/>
       </w:pPr>
-      <w:r>
-        <w:t>revert действует иначе, чем reset - он создает новый коммит, который содержит изменения, полностью противоположные тем, что сделаны в коммите, изменения которого мы хотим "отменить".</w:t>
-      </w:r>
-    </w:p>
-    <w:p>
-      <w:pPr>
-        <w:spacing w:after="0"/>
-        <w:jc w:val="both"/>
-      </w:pPr>
-      <w:r>
-        <w:t>После revert можно сделать push и поделиться отменёнными изменениями с остальными пользователями.</w:t>
+    </w:p>
+    <w:p>
+      <w:pPr>
+        <w:spacing w:after="0"/>
+        <w:jc w:val="both"/>
+      </w:pPr>
+    </w:p>
+    <w:p>
+      <w:pPr>
+        <w:spacing w:after="0"/>
+        <w:jc w:val="both"/>
+      </w:pPr>
+      <w:proofErr w:type="spellStart"/>
+      <w:r>
+        <w:rPr>
+          <w:b/>
+        </w:rPr>
+        <w:t>git</w:t>
+      </w:r>
+      <w:proofErr w:type="spellEnd"/>
+      <w:r>
+        <w:rPr>
+          <w:b/>
+        </w:rPr>
+        <w:t xml:space="preserve"> </w:t>
+      </w:r>
+      <w:proofErr w:type="spellStart"/>
+      <w:r>
+        <w:rPr>
+          <w:b/>
+        </w:rPr>
+        <w:t>revert</w:t>
+      </w:r>
+      <w:proofErr w:type="spellEnd"/>
+    </w:p>
+    <w:p>
+      <w:pPr>
+        <w:spacing w:after="0"/>
+        <w:jc w:val="both"/>
+      </w:pPr>
+      <w:r>
+        <w:t xml:space="preserve">Чтобы отменить изменения на удаленных </w:t>
+      </w:r>
+      <w:proofErr w:type="spellStart"/>
+      <w:r>
+        <w:t>репозиториях</w:t>
+      </w:r>
+      <w:proofErr w:type="spellEnd"/>
+      <w:r>
+        <w:t xml:space="preserve">, надо использовать </w:t>
+      </w:r>
+      <w:proofErr w:type="spellStart"/>
+      <w:r>
+        <w:rPr>
+          <w:b/>
+        </w:rPr>
+        <w:t>git</w:t>
+      </w:r>
+      <w:proofErr w:type="spellEnd"/>
+      <w:r>
+        <w:rPr>
+          <w:b/>
+        </w:rPr>
+        <w:t xml:space="preserve"> </w:t>
+      </w:r>
+      <w:proofErr w:type="spellStart"/>
+      <w:r>
+        <w:rPr>
+          <w:b/>
+        </w:rPr>
+        <w:t>revert</w:t>
+      </w:r>
+      <w:proofErr w:type="spellEnd"/>
+      <w:r>
+        <w:t>.</w:t>
+      </w:r>
+    </w:p>
+    <w:p>
+      <w:pPr>
+        <w:spacing w:after="0"/>
+        <w:jc w:val="both"/>
+      </w:pPr>
+      <w:proofErr w:type="spellStart"/>
+      <w:r>
+        <w:t>revert</w:t>
+      </w:r>
+      <w:proofErr w:type="spellEnd"/>
+      <w:r>
+        <w:t xml:space="preserve"> действует иначе, чем </w:t>
+      </w:r>
+      <w:proofErr w:type="spellStart"/>
+      <w:r>
+        <w:t>reset</w:t>
+      </w:r>
+      <w:proofErr w:type="spellEnd"/>
+      <w:r>
+        <w:t xml:space="preserve"> - он создает новый </w:t>
+      </w:r>
+      <w:proofErr w:type="spellStart"/>
+      <w:r>
+        <w:t>коммит</w:t>
+      </w:r>
+      <w:proofErr w:type="spellEnd"/>
+      <w:r>
+        <w:t xml:space="preserve">, который содержит изменения, полностью противоположные тем, что сделаны в </w:t>
+      </w:r>
+      <w:proofErr w:type="spellStart"/>
+      <w:r>
+        <w:t>коммите</w:t>
+      </w:r>
+      <w:proofErr w:type="spellEnd"/>
+      <w:r>
+        <w:t>, изменения которого мы хотим "отменить".</w:t>
+      </w:r>
+    </w:p>
+    <w:p>
+      <w:pPr>
+        <w:spacing w:after="0"/>
+        <w:jc w:val="both"/>
+      </w:pPr>
+      <w:r>
+        <w:t xml:space="preserve">После </w:t>
+      </w:r>
+      <w:proofErr w:type="spellStart"/>
+      <w:r>
+        <w:t>revert</w:t>
+      </w:r>
+      <w:proofErr w:type="spellEnd"/>
+      <w:r>
+        <w:t xml:space="preserve"> можно сделать </w:t>
+      </w:r>
+      <w:proofErr w:type="spellStart"/>
+      <w:r>
+        <w:t>push</w:t>
+      </w:r>
+      <w:proofErr w:type="spellEnd"/>
+      <w:r>
+        <w:t xml:space="preserve"> и поделиться отменёнными изменениями с остальными пользователями.</w:t>
       </w:r>
     </w:p>
     <w:p>
@@ -1917,252 +4157,489 @@
       <w:r>
         <w:t xml:space="preserve">команда </w:t>
       </w:r>
+      <w:proofErr w:type="spellStart"/>
       <w:r>
         <w:rPr>
           <w:u w:val="single"/>
         </w:rPr>
-        <w:t>git reverb HEAD</w:t>
-      </w:r>
-      <w:r>
-        <w:t xml:space="preserve"> создаст новый коммит, который будет содержать изменения, полностью противоположные тем, что сделаны в одном коммите в текущей ветке (одном от HEAD)</w:t>
-      </w:r>
-    </w:p>
-    <w:p>
-      <w:pPr>
-        <w:spacing w:after="0"/>
-        <w:ind w:firstLine="708"/>
-        <w:jc w:val="both"/>
-      </w:pPr>
-      <w:r>
-        <w:t xml:space="preserve">команда </w:t>
-      </w:r>
+        <w:t>git</w:t>
+      </w:r>
+      <w:proofErr w:type="spellEnd"/>
       <w:r>
         <w:rPr>
           <w:u w:val="single"/>
         </w:rPr>
-        <w:t>git reverb HEAD</w:t>
-      </w:r>
+        <w:t xml:space="preserve"> </w:t>
+      </w:r>
+      <w:proofErr w:type="spellStart"/>
       <w:r>
         <w:rPr>
           <w:u w:val="single"/>
         </w:rPr>
-        <w:t xml:space="preserve">~2 </w:t>
-      </w:r>
-      <w:r>
-        <w:t xml:space="preserve">создаст новый коммит с изменениями, противоположными второму от текущего положения </w:t>
-      </w:r>
-      <w:r>
-        <w:rPr>
-          <w:lang w:val="en-US"/>
-        </w:rPr>
-        <w:t>HEAD</w:t>
-      </w:r>
-    </w:p>
-    <w:p>
-      <w:pPr>
-        <w:spacing w:after="0"/>
-        <w:jc w:val="both"/>
-      </w:pPr>
-    </w:p>
-    <w:p>
-      <w:pPr>
-        <w:spacing w:after="0"/>
-        <w:jc w:val="both"/>
-      </w:pPr>
-    </w:p>
-    <w:p>
-      <w:pPr>
-        <w:spacing w:after="0"/>
-        <w:jc w:val="both"/>
-        <w:rPr>
-          <w:b/>
-        </w:rPr>
-      </w:pPr>
-      <w:r>
-        <w:rPr>
-          <w:b/>
-        </w:rPr>
-        <w:t>Чистка репозитория:</w:t>
-      </w:r>
-    </w:p>
-    <w:p>
-      <w:pPr>
-        <w:spacing w:after="0"/>
-        <w:jc w:val="both"/>
-      </w:pPr>
-      <w:r>
-        <w:t>Это приведет к удалению всех файлов, которые вы могли создать с помощью git add:</w:t>
-      </w:r>
-    </w:p>
-    <w:p>
-      <w:pPr>
-        <w:spacing w:after="0"/>
-        <w:jc w:val="both"/>
-      </w:pPr>
-    </w:p>
-    <w:p>
-      <w:pPr>
-        <w:spacing w:after="0"/>
-        <w:jc w:val="both"/>
-        <w:rPr>
-          <w:b/>
-        </w:rPr>
-      </w:pPr>
-      <w:r>
-        <w:rPr>
-          <w:b/>
-        </w:rPr>
-        <w:t>git reset</w:t>
-      </w:r>
-    </w:p>
-    <w:p>
-      <w:pPr>
-        <w:spacing w:after="0"/>
-        <w:jc w:val="both"/>
-      </w:pPr>
-      <w:r>
-        <w:lastRenderedPageBreak/>
-        <w:t>Это вернет все локальные незафиксированные изменения (должны быть выполнены в корне репозитория):</w:t>
-      </w:r>
-    </w:p>
-    <w:p>
-      <w:pPr>
-        <w:spacing w:after="0"/>
-        <w:jc w:val="both"/>
-      </w:pPr>
-    </w:p>
-    <w:p>
-      <w:pPr>
-        <w:spacing w:after="0"/>
-        <w:jc w:val="both"/>
-        <w:rPr>
-          <w:b/>
-        </w:rPr>
-      </w:pPr>
-      <w:r>
-        <w:rPr>
-          <w:b/>
-        </w:rPr>
-        <w:t>git checkout .</w:t>
-      </w:r>
-    </w:p>
-    <w:p>
-      <w:pPr>
-        <w:spacing w:after="0"/>
-        <w:jc w:val="both"/>
-      </w:pPr>
-      <w:r>
-        <w:t>Вы также можете отменить незафиксированные изменения только для определенного файла или каталога:</w:t>
-      </w:r>
-    </w:p>
-    <w:p>
-      <w:pPr>
-        <w:spacing w:after="0"/>
-        <w:jc w:val="both"/>
-      </w:pPr>
-    </w:p>
-    <w:p>
-      <w:pPr>
-        <w:spacing w:after="0"/>
-        <w:jc w:val="both"/>
-        <w:rPr>
-          <w:b/>
-          <w:lang w:val="en-US"/>
-        </w:rPr>
-      </w:pPr>
-      <w:r>
-        <w:rPr>
-          <w:b/>
-          <w:lang w:val="en-US"/>
-        </w:rPr>
-        <w:t>git checkout [some_dir|file.txt]</w:t>
-      </w:r>
-    </w:p>
-    <w:p>
-      <w:pPr>
-        <w:spacing w:after="0"/>
-        <w:jc w:val="both"/>
-      </w:pPr>
-      <w:r>
-        <w:t>Еще один способ отменить все незафиксированные изменения (дольше печатать, но работает из любого подкаталога):</w:t>
-      </w:r>
-    </w:p>
-    <w:p>
-      <w:pPr>
-        <w:spacing w:after="0"/>
-        <w:jc w:val="both"/>
-      </w:pPr>
-    </w:p>
-    <w:p>
-      <w:pPr>
-        <w:spacing w:after="0"/>
-        <w:jc w:val="both"/>
-        <w:rPr>
-          <w:b/>
-        </w:rPr>
-      </w:pPr>
-      <w:r>
-        <w:rPr>
-          <w:b/>
-        </w:rPr>
-        <w:t>git reset --hard HEAD</w:t>
-      </w:r>
-    </w:p>
-    <w:p>
-      <w:pPr>
-        <w:spacing w:after="0"/>
-        <w:jc w:val="both"/>
-      </w:pPr>
-      <w:r>
-        <w:t>Это удалит все локальные неотслеживаемые файлы, поэтому остаются только файлы, отслеженные git:</w:t>
-      </w:r>
-    </w:p>
-    <w:p>
-      <w:pPr>
-        <w:spacing w:after="0"/>
-        <w:jc w:val="both"/>
-      </w:pPr>
-    </w:p>
-    <w:p>
-      <w:pPr>
-        <w:spacing w:after="0"/>
-        <w:jc w:val="both"/>
-        <w:rPr>
-          <w:b/>
-        </w:rPr>
-      </w:pPr>
-      <w:r>
-        <w:rPr>
-          <w:b/>
-        </w:rPr>
-        <w:t>git clean -fdx</w:t>
-      </w:r>
-    </w:p>
-    <w:p>
-      <w:pPr>
-        <w:spacing w:after="0"/>
-        <w:jc w:val="both"/>
-      </w:pPr>
-      <w:r>
-        <w:t>ВНИМАНИЕ: -x также удалит все пропущенные файлы, в том числе указанные .gitignore ! Вы можете использовать -n для предварительного просмотра файлов, которые будут удалены.</w:t>
-      </w:r>
-    </w:p>
-    <w:p>
-      <w:pPr>
-        <w:spacing w:after="0"/>
-        <w:jc w:val="both"/>
-      </w:pPr>
-    </w:p>
-    <w:p>
-      <w:pPr>
-        <w:spacing w:after="0"/>
-        <w:jc w:val="both"/>
-      </w:pPr>
-      <w:r>
-        <w:t>ок</w:t>
+        <w:t>reverb</w:t>
+      </w:r>
+      <w:proofErr w:type="spellEnd"/>
+      <w:r>
+        <w:rPr>
+          <w:u w:val="single"/>
+        </w:rPr>
+        <w:t xml:space="preserve"> HEAD</w:t>
+      </w:r>
+      <w:r>
+        <w:t xml:space="preserve"> создаст новый </w:t>
+      </w:r>
+      <w:proofErr w:type="spellStart"/>
+      <w:r>
+        <w:t>коммит</w:t>
+      </w:r>
+      <w:proofErr w:type="spellEnd"/>
+      <w:r>
+        <w:t xml:space="preserve">, который будет содержать изменения, полностью противоположные тем, что сделаны в одном </w:t>
+      </w:r>
+      <w:proofErr w:type="spellStart"/>
+      <w:r>
+        <w:t>коммите</w:t>
+      </w:r>
+      <w:proofErr w:type="spellEnd"/>
+      <w:r>
+        <w:t xml:space="preserve"> в текущей ветке (одном от HEAD)</w:t>
       </w:r>
       <w:bookmarkStart w:id="0" w:name="_GoBack"/>
       <w:bookmarkEnd w:id="0"/>
+    </w:p>
+    <w:p>
+      <w:pPr>
+        <w:spacing w:after="0"/>
+        <w:ind w:firstLine="708"/>
+        <w:jc w:val="both"/>
+      </w:pPr>
+      <w:r>
+        <w:t xml:space="preserve">команда </w:t>
+      </w:r>
+      <w:proofErr w:type="spellStart"/>
+      <w:r>
+        <w:rPr>
+          <w:u w:val="single"/>
+        </w:rPr>
+        <w:t>git</w:t>
+      </w:r>
+      <w:proofErr w:type="spellEnd"/>
+      <w:r>
+        <w:rPr>
+          <w:u w:val="single"/>
+        </w:rPr>
+        <w:t xml:space="preserve"> </w:t>
+      </w:r>
+      <w:proofErr w:type="spellStart"/>
+      <w:r>
+        <w:rPr>
+          <w:u w:val="single"/>
+        </w:rPr>
+        <w:t>reverb</w:t>
+      </w:r>
+      <w:proofErr w:type="spellEnd"/>
+      <w:r>
+        <w:rPr>
+          <w:u w:val="single"/>
+        </w:rPr>
+        <w:t xml:space="preserve"> HEAD</w:t>
+      </w:r>
+      <w:r>
+        <w:rPr>
+          <w:u w:val="single"/>
+        </w:rPr>
+        <w:t xml:space="preserve">~2 </w:t>
+      </w:r>
+      <w:r>
+        <w:t xml:space="preserve">создаст новый </w:t>
+      </w:r>
+      <w:proofErr w:type="spellStart"/>
+      <w:r>
+        <w:t>коммит</w:t>
+      </w:r>
+      <w:proofErr w:type="spellEnd"/>
+      <w:r>
+        <w:t xml:space="preserve"> с изменениями, противоположными второму от текущего положения </w:t>
+      </w:r>
+      <w:r>
+        <w:rPr>
+          <w:lang w:val="en-US"/>
+        </w:rPr>
+        <w:t>HEAD</w:t>
+      </w:r>
+    </w:p>
+    <w:p>
+      <w:pPr>
+        <w:spacing w:after="0"/>
+        <w:jc w:val="both"/>
+      </w:pPr>
+    </w:p>
+    <w:p>
+      <w:pPr>
+        <w:spacing w:after="0"/>
+        <w:jc w:val="both"/>
+      </w:pPr>
+    </w:p>
+    <w:p>
+      <w:pPr>
+        <w:spacing w:after="0"/>
+        <w:jc w:val="both"/>
+        <w:rPr>
+          <w:b/>
+        </w:rPr>
+      </w:pPr>
+      <w:r>
+        <w:rPr>
+          <w:b/>
+        </w:rPr>
+        <w:t xml:space="preserve">Чистка </w:t>
+      </w:r>
+      <w:proofErr w:type="spellStart"/>
+      <w:r>
+        <w:rPr>
+          <w:b/>
+        </w:rPr>
+        <w:t>репозитория</w:t>
+      </w:r>
+      <w:proofErr w:type="spellEnd"/>
+      <w:r>
+        <w:rPr>
+          <w:b/>
+        </w:rPr>
+        <w:t>:</w:t>
+      </w:r>
+    </w:p>
+    <w:p>
+      <w:pPr>
+        <w:spacing w:after="0"/>
+        <w:jc w:val="both"/>
+      </w:pPr>
+      <w:r>
+        <w:t xml:space="preserve">Это приведет к удалению всех файлов, которые вы могли создать с помощью </w:t>
+      </w:r>
+      <w:proofErr w:type="spellStart"/>
+      <w:r>
+        <w:t>git</w:t>
+      </w:r>
+      <w:proofErr w:type="spellEnd"/>
+      <w:r>
+        <w:t xml:space="preserve"> </w:t>
+      </w:r>
+      <w:proofErr w:type="spellStart"/>
+      <w:r>
+        <w:t>add</w:t>
+      </w:r>
+      <w:proofErr w:type="spellEnd"/>
+      <w:r>
+        <w:t>:</w:t>
+      </w:r>
+    </w:p>
+    <w:p>
+      <w:pPr>
+        <w:spacing w:after="0"/>
+        <w:jc w:val="both"/>
+      </w:pPr>
+    </w:p>
+    <w:p>
+      <w:pPr>
+        <w:spacing w:after="0"/>
+        <w:jc w:val="both"/>
+        <w:rPr>
+          <w:b/>
+        </w:rPr>
+      </w:pPr>
+      <w:proofErr w:type="spellStart"/>
+      <w:r>
+        <w:rPr>
+          <w:b/>
+        </w:rPr>
+        <w:t>git</w:t>
+      </w:r>
+      <w:proofErr w:type="spellEnd"/>
+      <w:r>
+        <w:rPr>
+          <w:b/>
+        </w:rPr>
+        <w:t xml:space="preserve"> </w:t>
+      </w:r>
+      <w:proofErr w:type="spellStart"/>
+      <w:r>
+        <w:rPr>
+          <w:b/>
+        </w:rPr>
+        <w:t>reset</w:t>
+      </w:r>
+      <w:proofErr w:type="spellEnd"/>
+    </w:p>
+    <w:p>
+      <w:pPr>
+        <w:spacing w:after="0"/>
+        <w:jc w:val="both"/>
+      </w:pPr>
+      <w:r>
+        <w:lastRenderedPageBreak/>
+        <w:t xml:space="preserve">Это вернет все локальные незафиксированные изменения (должны быть выполнены в корне </w:t>
+      </w:r>
+      <w:proofErr w:type="spellStart"/>
+      <w:r>
+        <w:t>репозитория</w:t>
+      </w:r>
+      <w:proofErr w:type="spellEnd"/>
+      <w:r>
+        <w:t>):</w:t>
+      </w:r>
+    </w:p>
+    <w:p>
+      <w:pPr>
+        <w:spacing w:after="0"/>
+        <w:jc w:val="both"/>
+      </w:pPr>
+    </w:p>
+    <w:p>
+      <w:pPr>
+        <w:spacing w:after="0"/>
+        <w:jc w:val="both"/>
+        <w:rPr>
+          <w:b/>
+        </w:rPr>
+      </w:pPr>
+      <w:proofErr w:type="spellStart"/>
+      <w:r>
+        <w:rPr>
+          <w:b/>
+        </w:rPr>
+        <w:t>git</w:t>
+      </w:r>
+      <w:proofErr w:type="spellEnd"/>
+      <w:r>
+        <w:rPr>
+          <w:b/>
+        </w:rPr>
+        <w:t xml:space="preserve"> </w:t>
+      </w:r>
+      <w:proofErr w:type="spellStart"/>
+      <w:proofErr w:type="gramStart"/>
+      <w:r>
+        <w:rPr>
+          <w:b/>
+        </w:rPr>
+        <w:t>checkout</w:t>
+      </w:r>
+      <w:proofErr w:type="spellEnd"/>
+      <w:r>
+        <w:rPr>
+          <w:b/>
+        </w:rPr>
+        <w:t xml:space="preserve"> .</w:t>
+      </w:r>
+      <w:proofErr w:type="gramEnd"/>
+    </w:p>
+    <w:p>
+      <w:pPr>
+        <w:spacing w:after="0"/>
+        <w:jc w:val="both"/>
+      </w:pPr>
+      <w:r>
+        <w:t>Вы также можете отменить незафиксированные изменения только для определенного файла или каталога:</w:t>
+      </w:r>
+    </w:p>
+    <w:p>
+      <w:pPr>
+        <w:spacing w:after="0"/>
+        <w:jc w:val="both"/>
+      </w:pPr>
+    </w:p>
+    <w:p>
+      <w:pPr>
+        <w:spacing w:after="0"/>
+        <w:jc w:val="both"/>
+        <w:rPr>
+          <w:b/>
+          <w:lang w:val="en-US"/>
+        </w:rPr>
+      </w:pPr>
+      <w:proofErr w:type="spellStart"/>
+      <w:proofErr w:type="gramStart"/>
+      <w:r>
+        <w:rPr>
+          <w:b/>
+          <w:lang w:val="en-US"/>
+        </w:rPr>
+        <w:t>git</w:t>
+      </w:r>
+      <w:proofErr w:type="spellEnd"/>
+      <w:proofErr w:type="gramEnd"/>
+      <w:r>
+        <w:rPr>
+          <w:b/>
+          <w:lang w:val="en-US"/>
+        </w:rPr>
+        <w:t xml:space="preserve"> checkout [some_dir|file.txt]</w:t>
+      </w:r>
+    </w:p>
+    <w:p>
+      <w:pPr>
+        <w:spacing w:after="0"/>
+        <w:jc w:val="both"/>
+      </w:pPr>
+      <w:r>
+        <w:t>Еще один способ отменить все незафиксированные изменения (дольше печатать, но работает из любого подкаталога):</w:t>
+      </w:r>
+    </w:p>
+    <w:p>
+      <w:pPr>
+        <w:spacing w:after="0"/>
+        <w:jc w:val="both"/>
+      </w:pPr>
+    </w:p>
+    <w:p>
+      <w:pPr>
+        <w:spacing w:after="0"/>
+        <w:jc w:val="both"/>
+        <w:rPr>
+          <w:b/>
+        </w:rPr>
+      </w:pPr>
+      <w:proofErr w:type="spellStart"/>
+      <w:r>
+        <w:rPr>
+          <w:b/>
+        </w:rPr>
+        <w:t>git</w:t>
+      </w:r>
+      <w:proofErr w:type="spellEnd"/>
+      <w:r>
+        <w:rPr>
+          <w:b/>
+        </w:rPr>
+        <w:t xml:space="preserve"> </w:t>
+      </w:r>
+      <w:proofErr w:type="spellStart"/>
+      <w:r>
+        <w:rPr>
+          <w:b/>
+        </w:rPr>
+        <w:t>reset</w:t>
+      </w:r>
+      <w:proofErr w:type="spellEnd"/>
+      <w:r>
+        <w:rPr>
+          <w:b/>
+        </w:rPr>
+        <w:t xml:space="preserve"> --</w:t>
+      </w:r>
+      <w:proofErr w:type="spellStart"/>
+      <w:r>
+        <w:rPr>
+          <w:b/>
+        </w:rPr>
+        <w:t>hard</w:t>
+      </w:r>
+      <w:proofErr w:type="spellEnd"/>
+      <w:r>
+        <w:rPr>
+          <w:b/>
+        </w:rPr>
+        <w:t xml:space="preserve"> HEAD</w:t>
+      </w:r>
+    </w:p>
+    <w:p>
+      <w:pPr>
+        <w:spacing w:after="0"/>
+        <w:jc w:val="both"/>
+      </w:pPr>
+      <w:r>
+        <w:t xml:space="preserve">Это удалит все локальные </w:t>
+      </w:r>
+      <w:proofErr w:type="spellStart"/>
+      <w:r>
+        <w:t>неотслеживаемые</w:t>
+      </w:r>
+      <w:proofErr w:type="spellEnd"/>
+      <w:r>
+        <w:t xml:space="preserve"> файлы, поэтому остаются только файлы, отслеженные </w:t>
+      </w:r>
+      <w:proofErr w:type="spellStart"/>
+      <w:r>
+        <w:t>git</w:t>
+      </w:r>
+      <w:proofErr w:type="spellEnd"/>
+      <w:r>
+        <w:t>:</w:t>
+      </w:r>
+    </w:p>
+    <w:p>
+      <w:pPr>
+        <w:spacing w:after="0"/>
+        <w:jc w:val="both"/>
+      </w:pPr>
+    </w:p>
+    <w:p>
+      <w:pPr>
+        <w:spacing w:after="0"/>
+        <w:jc w:val="both"/>
+        <w:rPr>
+          <w:b/>
+        </w:rPr>
+      </w:pPr>
+      <w:proofErr w:type="spellStart"/>
+      <w:r>
+        <w:rPr>
+          <w:b/>
+        </w:rPr>
+        <w:t>git</w:t>
+      </w:r>
+      <w:proofErr w:type="spellEnd"/>
+      <w:r>
+        <w:rPr>
+          <w:b/>
+        </w:rPr>
+        <w:t xml:space="preserve"> </w:t>
+      </w:r>
+      <w:proofErr w:type="spellStart"/>
+      <w:r>
+        <w:rPr>
+          <w:b/>
+        </w:rPr>
+        <w:t>clean</w:t>
+      </w:r>
+      <w:proofErr w:type="spellEnd"/>
+      <w:r>
+        <w:rPr>
+          <w:b/>
+        </w:rPr>
+        <w:t xml:space="preserve"> -</w:t>
+      </w:r>
+      <w:proofErr w:type="spellStart"/>
+      <w:r>
+        <w:rPr>
+          <w:b/>
+        </w:rPr>
+        <w:t>fdx</w:t>
+      </w:r>
+      <w:proofErr w:type="spellEnd"/>
+    </w:p>
+    <w:p>
+      <w:pPr>
+        <w:spacing w:after="0"/>
+        <w:jc w:val="both"/>
+      </w:pPr>
+      <w:r>
+        <w:t xml:space="preserve">ВНИМАНИЕ: -x также удалит все пропущенные файлы, в том числе </w:t>
+      </w:r>
+      <w:proofErr w:type="gramStart"/>
+      <w:r>
+        <w:t>указанные .</w:t>
+      </w:r>
+      <w:proofErr w:type="spellStart"/>
+      <w:r>
+        <w:t>gitignore</w:t>
+      </w:r>
+      <w:proofErr w:type="spellEnd"/>
+      <w:proofErr w:type="gramEnd"/>
+      <w:r>
+        <w:t xml:space="preserve"> ! Вы можете использовать -n для предварительного просмотра файлов, которые будут удалены.</w:t>
+      </w:r>
     </w:p>
     <w:p>
       <w:pPr>

</xml_diff>